<commit_message>
adding note for comment capture issue caused by order numbers overlapping
</commit_message>
<xml_diff>
--- a/documentation/TurnTo SpeedFlex Implementation (Legacy).docx
+++ b/documentation/TurnTo SpeedFlex Implementation (Legacy).docx
@@ -66,7 +66,7 @@
                     <a:noFill/>
                     <a:extLst>
                       <a:ext uri="{909E8E84-426E-40dd-AFC4-6F175D3DCCD1}">
-                        <a14:hiddenFill xmlns:a14="http://schemas.microsoft.com/office/drawing/2010/main" xmlns:w="http://schemas.openxmlformats.org/wordprocessingml/2006/main" xmlns:w10="urn:schemas-microsoft-com:office:word" xmlns:v="urn:schemas-microsoft-com:vml" xmlns:o="urn:schemas-microsoft-com:office:office" xmlns:mv="urn:schemas-microsoft-com:mac:vml" xmlns:mo="http://schemas.microsoft.com/office/mac/office/2008/main" xmlns="">
+                        <a14:hiddenFill xmlns="" xmlns:mo="http://schemas.microsoft.com/office/mac/office/2008/main" xmlns:mv="urn:schemas-microsoft-com:mac:vml" xmlns:o="urn:schemas-microsoft-com:office:office" xmlns:v="urn:schemas-microsoft-com:vml" xmlns:w10="urn:schemas-microsoft-com:office:word" xmlns:w="http://schemas.openxmlformats.org/wordprocessingml/2006/main" xmlns:a14="http://schemas.microsoft.com/office/drawing/2010/main">
                           <a:solidFill>
                             <a:srgbClr val="FFFFFF"/>
                           </a:solidFill>
@@ -3099,8 +3099,6 @@
           <w:bCs/>
         </w:rPr>
       </w:pPr>
-      <w:bookmarkStart w:id="4" w:name="_GoBack"/>
-      <w:bookmarkEnd w:id="4"/>
       <w:r>
         <w:rPr>
           <w:b/>
@@ -3137,7 +3135,7 @@
           <w:szCs w:val="84"/>
         </w:rPr>
       </w:pPr>
-      <w:bookmarkStart w:id="5" w:name="_Toc469044332"/>
+      <w:bookmarkStart w:id="4" w:name="_Toc469044332"/>
       <w:r>
         <w:br w:type="page"/>
       </w:r>
@@ -3146,13 +3144,13 @@
       <w:pPr>
         <w:pStyle w:val="Heading2"/>
       </w:pPr>
-      <w:bookmarkStart w:id="6" w:name="_Toc21433207"/>
+      <w:bookmarkStart w:id="5" w:name="_Toc21433207"/>
       <w:r>
         <w:lastRenderedPageBreak/>
         <w:t>Configuration</w:t>
       </w:r>
+      <w:bookmarkEnd w:id="4"/>
       <w:bookmarkEnd w:id="5"/>
-      <w:bookmarkEnd w:id="6"/>
     </w:p>
     <w:p>
       <w:r>
@@ -3231,13 +3229,13 @@
       <w:pPr>
         <w:pStyle w:val="Heading3"/>
       </w:pPr>
-      <w:bookmarkStart w:id="7" w:name="_Toc469044333"/>
-      <w:bookmarkStart w:id="8" w:name="_Toc21433208"/>
+      <w:bookmarkStart w:id="6" w:name="_Toc469044333"/>
+      <w:bookmarkStart w:id="7" w:name="_Toc21433208"/>
       <w:r>
         <w:t>Setting Up Your Site</w:t>
       </w:r>
+      <w:bookmarkEnd w:id="6"/>
       <w:bookmarkEnd w:id="7"/>
-      <w:bookmarkEnd w:id="8"/>
     </w:p>
     <w:p/>
     <w:p>
@@ -3803,32 +3801,32 @@
           <w:noProof/>
         </w:rPr>
       </w:pPr>
-      <w:bookmarkStart w:id="9" w:name="_Toc469044334"/>
-      <w:bookmarkStart w:id="10" w:name="_Toc414521688"/>
-      <w:bookmarkStart w:id="11" w:name="_Toc21356852"/>
-      <w:bookmarkStart w:id="12" w:name="_Toc21433209"/>
-      <w:bookmarkStart w:id="13" w:name="_Toc469044337"/>
+      <w:bookmarkStart w:id="8" w:name="_Toc469044334"/>
+      <w:bookmarkStart w:id="9" w:name="_Toc414521688"/>
+      <w:bookmarkStart w:id="10" w:name="_Toc21356852"/>
+      <w:bookmarkStart w:id="11" w:name="_Toc21433209"/>
+      <w:bookmarkStart w:id="12" w:name="_Toc469044337"/>
       <w:r>
         <w:rPr>
           <w:noProof/>
         </w:rPr>
         <w:t>Initial Setup and General Settings</w:t>
       </w:r>
+      <w:bookmarkEnd w:id="8"/>
       <w:bookmarkEnd w:id="9"/>
       <w:bookmarkEnd w:id="10"/>
       <w:bookmarkEnd w:id="11"/>
-      <w:bookmarkEnd w:id="12"/>
     </w:p>
     <w:p/>
     <w:p>
       <w:pPr>
         <w:pStyle w:val="Heading4"/>
       </w:pPr>
-      <w:bookmarkStart w:id="14" w:name="_Toc469044335"/>
+      <w:bookmarkStart w:id="13" w:name="_Toc469044335"/>
       <w:r>
         <w:t>Upload and Import Metadata</w:t>
       </w:r>
-      <w:bookmarkEnd w:id="14"/>
+      <w:bookmarkEnd w:id="13"/>
       <w:r>
         <w:t>/Job Schedules/Services</w:t>
       </w:r>
@@ -4081,7 +4079,7 @@
       <w:r>
         <w:t xml:space="preserve"> General Settings</w:t>
       </w:r>
-      <w:bookmarkEnd w:id="13"/>
+      <w:bookmarkEnd w:id="12"/>
     </w:p>
     <w:p>
       <w:r>
@@ -4603,7 +4601,7 @@
       <w:pPr>
         <w:pStyle w:val="Heading4"/>
       </w:pPr>
-      <w:bookmarkStart w:id="15" w:name="_Toc469044345"/>
+      <w:bookmarkStart w:id="14" w:name="_Toc469044345"/>
       <w:proofErr w:type="spellStart"/>
       <w:r>
         <w:t>TurnTo</w:t>
@@ -4618,7 +4616,7 @@
       <w:r>
         <w:t xml:space="preserve"> Feed</w:t>
       </w:r>
-      <w:bookmarkEnd w:id="15"/>
+      <w:bookmarkEnd w:id="14"/>
       <w:r>
         <w:t xml:space="preserve"> </w:t>
       </w:r>
@@ -4689,7 +4687,7 @@
         <w:t>Click Apply</w:t>
       </w:r>
     </w:p>
-    <w:bookmarkStart w:id="16" w:name="_Toc469044346"/>
+    <w:bookmarkStart w:id="15" w:name="_Toc469044346"/>
     <w:p>
       <w:pPr>
         <w:pStyle w:val="Heading4"/>
@@ -4731,7 +4729,7 @@
                         </a:xfrm>
                         <a:extLst>
                           <a:ext uri="{0CCBE362-F206-4b92-989A-16890622DB6E}">
-                            <ma14:wrappingTextBoxFlag xmlns="" xmlns:mo="http://schemas.microsoft.com/office/mac/office/2008/main" xmlns:mv="urn:schemas-microsoft-com:mac:vml" xmlns:o="urn:schemas-microsoft-com:office:office" xmlns:v="urn:schemas-microsoft-com:vml" xmlns:w10="urn:schemas-microsoft-com:office:word" xmlns:w="http://schemas.openxmlformats.org/wordprocessingml/2006/main" xmlns:ma14="http://schemas.microsoft.com/office/mac/drawingml/2011/main"/>
+                            <ma14:wrappingTextBoxFlag xmlns:ma14="http://schemas.microsoft.com/office/mac/drawingml/2011/main" xmlns:w="http://schemas.openxmlformats.org/wordprocessingml/2006/main" xmlns:w10="urn:schemas-microsoft-com:office:word" xmlns:v="urn:schemas-microsoft-com:vml" xmlns:o="urn:schemas-microsoft-com:office:office" xmlns:mv="urn:schemas-microsoft-com:mac:vml" xmlns:mo="http://schemas.microsoft.com/office/mac/office/2008/main" xmlns=""/>
                           </a:ext>
                         </a:extLst>
                       </wpg:grpSpPr>
@@ -4750,6 +4748,2197 @@
                         </wpg:grpSpPr>
                         <wps:wsp>
                           <wps:cNvPr id="86" name="Freeform 7"/>
+                          <wps:cNvSpPr>
+                            <a:spLocks/>
+                          </wps:cNvSpPr>
+                          <wps:spPr bwMode="auto">
+                            <a:xfrm>
+                              <a:off x="301" y="333"/>
+                              <a:ext cx="660" cy="660"/>
+                            </a:xfrm>
+                            <a:custGeom>
+                              <a:avLst/>
+                              <a:gdLst>
+                                <a:gd name="T0" fmla="+- 0 301 301"/>
+                                <a:gd name="T1" fmla="*/ T0 w 660"/>
+                                <a:gd name="T2" fmla="+- 0 333 333"/>
+                                <a:gd name="T3" fmla="*/ 333 h 660"/>
+                                <a:gd name="T4" fmla="+- 0 961 301"/>
+                                <a:gd name="T5" fmla="*/ T4 w 660"/>
+                                <a:gd name="T6" fmla="+- 0 333 333"/>
+                                <a:gd name="T7" fmla="*/ 333 h 660"/>
+                                <a:gd name="T8" fmla="+- 0 961 301"/>
+                                <a:gd name="T9" fmla="*/ T8 w 660"/>
+                                <a:gd name="T10" fmla="+- 0 993 333"/>
+                                <a:gd name="T11" fmla="*/ 993 h 660"/>
+                                <a:gd name="T12" fmla="+- 0 301 301"/>
+                                <a:gd name="T13" fmla="*/ T12 w 660"/>
+                                <a:gd name="T14" fmla="+- 0 993 333"/>
+                                <a:gd name="T15" fmla="*/ 993 h 660"/>
+                                <a:gd name="T16" fmla="+- 0 301 301"/>
+                                <a:gd name="T17" fmla="*/ T16 w 660"/>
+                                <a:gd name="T18" fmla="+- 0 333 333"/>
+                                <a:gd name="T19" fmla="*/ 333 h 660"/>
+                              </a:gdLst>
+                              <a:ahLst/>
+                              <a:cxnLst>
+                                <a:cxn ang="0">
+                                  <a:pos x="T1" y="T3"/>
+                                </a:cxn>
+                                <a:cxn ang="0">
+                                  <a:pos x="T5" y="T7"/>
+                                </a:cxn>
+                                <a:cxn ang="0">
+                                  <a:pos x="T9" y="T11"/>
+                                </a:cxn>
+                                <a:cxn ang="0">
+                                  <a:pos x="T13" y="T15"/>
+                                </a:cxn>
+                                <a:cxn ang="0">
+                                  <a:pos x="T17" y="T19"/>
+                                </a:cxn>
+                              </a:cxnLst>
+                              <a:rect l="0" t="0" r="r" b="b"/>
+                              <a:pathLst>
+                                <a:path w="660" h="660">
+                                  <a:moveTo>
+                                    <a:pt x="0" y="0"/>
+                                  </a:moveTo>
+                                  <a:lnTo>
+                                    <a:pt x="660" y="0"/>
+                                  </a:lnTo>
+                                  <a:lnTo>
+                                    <a:pt x="660" y="660"/>
+                                  </a:lnTo>
+                                  <a:lnTo>
+                                    <a:pt x="0" y="660"/>
+                                  </a:lnTo>
+                                  <a:lnTo>
+                                    <a:pt x="0" y="0"/>
+                                  </a:lnTo>
+                                </a:path>
+                              </a:pathLst>
+                            </a:custGeom>
+                            <a:noFill/>
+                            <a:ln>
+                              <a:noFill/>
+                            </a:ln>
+                            <a:extLst>
+                              <a:ext uri="{909E8E84-426E-40dd-AFC4-6F175D3DCCD1}">
+                                <a14:hiddenFill xmlns:a14="http://schemas.microsoft.com/office/drawing/2010/main" xmlns:w="http://schemas.openxmlformats.org/wordprocessingml/2006/main" xmlns:w10="urn:schemas-microsoft-com:office:word" xmlns:v="urn:schemas-microsoft-com:vml" xmlns:o="urn:schemas-microsoft-com:office:office" xmlns:mv="urn:schemas-microsoft-com:mac:vml" xmlns:mo="http://schemas.microsoft.com/office/mac/office/2008/main" xmlns="">
+                                  <a:solidFill>
+                                    <a:srgbClr val="000000"/>
+                                  </a:solidFill>
+                                </a14:hiddenFill>
+                              </a:ext>
+                              <a:ext uri="{91240B29-F687-4f45-9708-019B960494DF}">
+                                <a14:hiddenLine xmlns:a14="http://schemas.microsoft.com/office/drawing/2010/main" xmlns:w="http://schemas.openxmlformats.org/wordprocessingml/2006/main" xmlns:w10="urn:schemas-microsoft-com:office:word" xmlns:v="urn:schemas-microsoft-com:vml" xmlns:o="urn:schemas-microsoft-com:office:office" xmlns:mv="urn:schemas-microsoft-com:mac:vml" xmlns:mo="http://schemas.microsoft.com/office/mac/office/2008/main" xmlns="" w="9525">
+                                  <a:solidFill>
+                                    <a:srgbClr val="000000"/>
+                                  </a:solidFill>
+                                  <a:round/>
+                                  <a:headEnd/>
+                                  <a:tailEnd/>
+                                </a14:hiddenLine>
+                              </a:ext>
+                            </a:extLst>
+                          </wps:spPr>
+                          <wps:bodyPr rot="0" vert="horz" wrap="square" lIns="91440" tIns="45720" rIns="91440" bIns="45720" anchor="t" anchorCtr="0" upright="1">
+                            <a:noAutofit/>
+                          </wps:bodyPr>
+                        </wps:wsp>
+                        <pic:pic xmlns:pic="http://schemas.openxmlformats.org/drawingml/2006/picture">
+                          <pic:nvPicPr>
+                            <pic:cNvPr id="87" name="Picture 6"/>
+                            <pic:cNvPicPr>
+                              <a:picLocks noChangeAspect="1" noChangeArrowheads="1"/>
+                            </pic:cNvPicPr>
+                          </pic:nvPicPr>
+                          <pic:blipFill>
+                            <a:blip r:embed="rId13">
+                              <a:extLst>
+                                <a:ext uri="{28A0092B-C50C-407E-A947-70E740481C1C}">
+                                  <a14:useLocalDpi xmlns:a14="http://schemas.microsoft.com/office/drawing/2010/main" val="0"/>
+                                </a:ext>
+                              </a:extLst>
+                            </a:blip>
+                            <a:srcRect/>
+                            <a:stretch>
+                              <a:fillRect/>
+                            </a:stretch>
+                          </pic:blipFill>
+                          <pic:spPr bwMode="auto">
+                            <a:xfrm>
+                              <a:off x="301" y="333"/>
+                              <a:ext cx="660" cy="660"/>
+                            </a:xfrm>
+                            <a:prstGeom prst="rect">
+                              <a:avLst/>
+                            </a:prstGeom>
+                            <a:noFill/>
+                            <a:extLst>
+                              <a:ext uri="{909E8E84-426E-40dd-AFC4-6F175D3DCCD1}">
+                                <a14:hiddenFill xmlns:a14="http://schemas.microsoft.com/office/drawing/2010/main" xmlns:w="http://schemas.openxmlformats.org/wordprocessingml/2006/main" xmlns:w10="urn:schemas-microsoft-com:office:word" xmlns:v="urn:schemas-microsoft-com:vml" xmlns:o="urn:schemas-microsoft-com:office:office" xmlns:mv="urn:schemas-microsoft-com:mac:vml" xmlns:mo="http://schemas.microsoft.com/office/mac/office/2008/main" xmlns="">
+                                  <a:solidFill>
+                                    <a:srgbClr val="FFFFFF"/>
+                                  </a:solidFill>
+                                </a14:hiddenFill>
+                              </a:ext>
+                            </a:extLst>
+                          </pic:spPr>
+                        </pic:pic>
+                      </wpg:grpSp>
+                    </wpg:wgp>
+                  </a:graphicData>
+                </a:graphic>
+                <wp14:sizeRelH relativeFrom="page">
+                  <wp14:pctWidth>0</wp14:pctWidth>
+                </wp14:sizeRelH>
+                <wp14:sizeRelV relativeFrom="page">
+                  <wp14:pctHeight>0</wp14:pctHeight>
+                </wp14:sizeRelV>
+              </wp:anchor>
+            </w:drawing>
+          </mc:Choice>
+          <mc:Fallback>
+            <w:pict>
+              <v:group w14:anchorId="35242CCF" id="Group 4" o:spid="_x0000_s1026" style="position:absolute;margin-left:22.3pt;margin-top:20.9pt;width:26.65pt;height:26.65pt;z-index:-251653120;mso-position-horizontal-relative:page;mso-position-vertical-relative:page" coordorigin="301,333" coordsize="660,660" o:gfxdata="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">
+                <v:group id="Group 5" o:spid="_x0000_s1027" style="position:absolute;left:301;top:333;width:660;height:660" coordorigin="301,333" coordsize="660,660" o:gfxdata="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">
+                  <v:shape id="Freeform 7" o:spid="_x0000_s1028" style="position:absolute;left:301;top:333;width:660;height:660;visibility:visible;mso-wrap-style:square;v-text-anchor:top" coordsize="660,660" o:gfxdata="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" path="m,l660,r,660l,660,,e" filled="f" stroked="f">
+                    <v:path arrowok="t" o:connecttype="custom" o:connectlocs="0,333;660,333;660,993;0,993;0,333" o:connectangles="0,0,0,0,0"/>
+                  </v:shape>
+                  <v:shape id="Picture 6" o:spid="_x0000_s1029" type="#_x0000_t75" style="position:absolute;left:301;top:333;width:660;height:660;visibility:visible;mso-wrap-style:square" o:gfxdata="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">
+                    <v:imagedata r:id="rId20" o:title=""/>
+                  </v:shape>
+                </v:group>
+                <w10:wrap anchorx="page" anchory="page"/>
+              </v:group>
+            </w:pict>
+          </mc:Fallback>
+        </mc:AlternateContent>
+      </w:r>
+      <w:proofErr w:type="spellStart"/>
+      <w:r>
+        <w:t>TurnTo</w:t>
+      </w:r>
+      <w:proofErr w:type="spellEnd"/>
+      <w:r>
+        <w:t xml:space="preserve"> Catalog Export Feed</w:t>
+      </w:r>
+      <w:bookmarkEnd w:id="15"/>
+    </w:p>
+    <w:p>
+      <w:pPr>
+        <w:rPr>
+          <w:szCs w:val="28"/>
+        </w:rPr>
+      </w:pPr>
+      <w:r>
+        <w:rPr>
+          <w:szCs w:val="28"/>
+        </w:rPr>
+        <w:t xml:space="preserve">Purpose: Generates a catalog feed in the </w:t>
+      </w:r>
+      <w:proofErr w:type="spellStart"/>
+      <w:r>
+        <w:rPr>
+          <w:szCs w:val="28"/>
+        </w:rPr>
+        <w:t>TurnTo</w:t>
+      </w:r>
+      <w:proofErr w:type="spellEnd"/>
+      <w:r>
+        <w:rPr>
+          <w:szCs w:val="28"/>
+        </w:rPr>
+        <w:t xml:space="preserve"> format and uploads it to </w:t>
+      </w:r>
+      <w:hyperlink r:id="rId21" w:history="1">
+        <w:r>
+          <w:rPr>
+            <w:rStyle w:val="Hyperlink"/>
+            <w:sz w:val="28"/>
+            <w:szCs w:val="28"/>
+          </w:rPr>
+          <w:t>turnto.com</w:t>
+        </w:r>
+      </w:hyperlink>
+      <w:r>
+        <w:rPr>
+          <w:szCs w:val="28"/>
+        </w:rPr>
+        <w:t xml:space="preserve"> via HTTP for processing</w:t>
+      </w:r>
+    </w:p>
+    <w:p/>
+    <w:p>
+      <w:r>
+        <w:t>The catalog export feed is localized and may contain multiple feeds if more than one site level locale is enabled.</w:t>
+      </w:r>
+    </w:p>
+    <w:p/>
+    <w:p>
+      <w:pPr>
+        <w:rPr>
+          <w:b/>
+        </w:rPr>
+      </w:pPr>
+      <w:r>
+        <w:rPr>
+          <w:b/>
+        </w:rPr>
+        <w:t>NOTE: The catalog feed includes links to product images</w:t>
+      </w:r>
+      <w:r>
+        <w:rPr>
+          <w:b/>
+        </w:rPr>
+        <w:t xml:space="preserve">.  </w:t>
+      </w:r>
+      <w:r>
+        <w:rPr>
+          <w:b/>
+        </w:rPr>
+        <w:t>By default, the image store is used</w:t>
+      </w:r>
+      <w:r>
+        <w:rPr>
+          <w:b/>
+        </w:rPr>
+        <w:t xml:space="preserve">.  </w:t>
+      </w:r>
+      <w:r>
+        <w:rPr>
+          <w:b/>
+        </w:rPr>
+        <w:t xml:space="preserve">If you use a third party to store your </w:t>
+      </w:r>
+      <w:proofErr w:type="gramStart"/>
+      <w:r>
+        <w:rPr>
+          <w:b/>
+        </w:rPr>
+        <w:t>images</w:t>
+      </w:r>
+      <w:proofErr w:type="gramEnd"/>
+      <w:r>
+        <w:rPr>
+          <w:b/>
+        </w:rPr>
+        <w:t xml:space="preserve"> you’ll need to modify ExportCatalog.js in the </w:t>
+      </w:r>
+      <w:r>
+        <w:rPr>
+          <w:b/>
+        </w:rPr>
+        <w:t>int_turnto_core_v5</w:t>
+      </w:r>
+      <w:r>
+        <w:rPr>
+          <w:b/>
+        </w:rPr>
+        <w:t xml:space="preserve"> cartridge to point to your image store.</w:t>
+      </w:r>
+    </w:p>
+    <w:p>
+      <w:pPr>
+        <w:pStyle w:val="ListParagraph"/>
+        <w:numPr>
+          <w:ilvl w:val="0"/>
+          <w:numId w:val="1"/>
+        </w:numPr>
+        <w:spacing w:after="160"/>
+      </w:pPr>
+      <w:r>
+        <w:t xml:space="preserve">Login to </w:t>
+      </w:r>
+      <w:r>
+        <w:t>your Business Manager</w:t>
+      </w:r>
+      <w:r>
+        <w:t xml:space="preserve"> account</w:t>
+      </w:r>
+    </w:p>
+    <w:p>
+      <w:pPr>
+        <w:pStyle w:val="ListParagraph"/>
+        <w:numPr>
+          <w:ilvl w:val="0"/>
+          <w:numId w:val="1"/>
+        </w:numPr>
+        <w:spacing w:after="160"/>
+      </w:pPr>
+      <w:r>
+        <w:t>Click the Operations link in the Administration section</w:t>
+      </w:r>
+    </w:p>
+    <w:p>
+      <w:pPr>
+        <w:pStyle w:val="ListParagraph"/>
+        <w:numPr>
+          <w:ilvl w:val="0"/>
+          <w:numId w:val="1"/>
+        </w:numPr>
+        <w:spacing w:after="160"/>
+      </w:pPr>
+      <w:r>
+        <w:t>Click Job Schedules</w:t>
+      </w:r>
+    </w:p>
+    <w:p>
+      <w:pPr>
+        <w:pStyle w:val="ListParagraph"/>
+        <w:numPr>
+          <w:ilvl w:val="0"/>
+          <w:numId w:val="1"/>
+        </w:numPr>
+        <w:spacing w:after="160"/>
+      </w:pPr>
+      <w:r>
+        <w:t xml:space="preserve">Click </w:t>
+      </w:r>
+      <w:r>
+        <w:t>"</w:t>
+      </w:r>
+      <w:proofErr w:type="spellStart"/>
+      <w:r>
+        <w:t>TurnToCatalog</w:t>
+      </w:r>
+      <w:r>
+        <w:t>Export</w:t>
+      </w:r>
+      <w:proofErr w:type="spellEnd"/>
+      <w:r>
+        <w:t>”</w:t>
+      </w:r>
+    </w:p>
+    <w:p>
+      <w:pPr>
+        <w:pStyle w:val="ListParagraph"/>
+        <w:numPr>
+          <w:ilvl w:val="0"/>
+          <w:numId w:val="1"/>
+        </w:numPr>
+        <w:spacing w:after="160"/>
+      </w:pPr>
+      <w:r>
+        <w:t>Configure your desired run frequency, as well as any notifications, and make sure "Enabled" is checked</w:t>
+      </w:r>
+    </w:p>
+    <w:p>
+      <w:pPr>
+        <w:pStyle w:val="ListParagraph"/>
+        <w:numPr>
+          <w:ilvl w:val="0"/>
+          <w:numId w:val="1"/>
+        </w:numPr>
+        <w:spacing w:after="160"/>
+      </w:pPr>
+      <w:r>
+        <w:t>Verify the steps in the “Step Configurator” are set to the correct site</w:t>
+      </w:r>
+    </w:p>
+    <w:p>
+      <w:pPr>
+        <w:pStyle w:val="ListParagraph"/>
+        <w:numPr>
+          <w:ilvl w:val="0"/>
+          <w:numId w:val="1"/>
+        </w:numPr>
+        <w:spacing w:after="160"/>
+      </w:pPr>
+      <w:r>
+        <w:t>Click Apply</w:t>
+      </w:r>
+    </w:p>
+    <w:p>
+      <w:pPr>
+        <w:pStyle w:val="ListParagraph"/>
+        <w:numPr>
+          <w:ilvl w:val="0"/>
+          <w:numId w:val="1"/>
+        </w:numPr>
+        <w:spacing w:after="160"/>
+      </w:pPr>
+      <w:r>
+        <w:t>Recommendation</w:t>
+      </w:r>
+      <w:r>
+        <w:t>s</w:t>
+      </w:r>
+      <w:r>
+        <w:t>:</w:t>
+      </w:r>
+    </w:p>
+    <w:p>
+      <w:pPr>
+        <w:pStyle w:val="ListParagraph"/>
+        <w:numPr>
+          <w:ilvl w:val="1"/>
+          <w:numId w:val="1"/>
+        </w:numPr>
+        <w:spacing w:after="160"/>
+      </w:pPr>
+      <w:r>
+        <w:t xml:space="preserve">Run this job schedule once manually, to perform the initial load of your product catalog into the </w:t>
+      </w:r>
+      <w:proofErr w:type="spellStart"/>
+      <w:r>
+        <w:t>TurnTo</w:t>
+      </w:r>
+      <w:proofErr w:type="spellEnd"/>
+      <w:r>
+        <w:t xml:space="preserve"> system</w:t>
+      </w:r>
+    </w:p>
+    <w:p>
+      <w:pPr>
+        <w:pStyle w:val="ListParagraph"/>
+        <w:numPr>
+          <w:ilvl w:val="1"/>
+          <w:numId w:val="1"/>
+        </w:numPr>
+        <w:spacing w:after="160"/>
+      </w:pPr>
+      <w:r>
+        <w:t>Configure error handling for your email address for testing.</w:t>
+      </w:r>
+    </w:p>
+    <w:p>
+      <w:r>
+        <w:rPr>
+          <w:noProof/>
+        </w:rPr>
+        <w:lastRenderedPageBreak/>
+        <w:drawing>
+          <wp:inline distT="0" distB="0" distL="0" distR="0" wp14:anchorId="39C0F7A7" wp14:editId="3AE9A64C">
+            <wp:extent cx="4328893" cy="1777632"/>
+            <wp:effectExtent l="0" t="0" r="0" b="635"/>
+            <wp:docPr id="73" name="Picture 73" descr="Macintosh HD:Users:ssoifert:Desktop:Screen Shot 2018-09-24 at 12.05.04 PM.png"/>
+            <wp:cNvGraphicFramePr>
+              <a:graphicFrameLocks xmlns:a="http://schemas.openxmlformats.org/drawingml/2006/main" noChangeAspect="1"/>
+            </wp:cNvGraphicFramePr>
+            <a:graphic xmlns:a="http://schemas.openxmlformats.org/drawingml/2006/main">
+              <a:graphicData uri="http://schemas.openxmlformats.org/drawingml/2006/picture">
+                <pic:pic xmlns:pic="http://schemas.openxmlformats.org/drawingml/2006/picture">
+                  <pic:nvPicPr>
+                    <pic:cNvPr id="0" name="Picture 5" descr="Macintosh HD:Users:ssoifert:Desktop:Screen Shot 2018-09-24 at 12.05.04 PM.png"/>
+                    <pic:cNvPicPr>
+                      <a:picLocks noChangeAspect="1" noChangeArrowheads="1"/>
+                    </pic:cNvPicPr>
+                  </pic:nvPicPr>
+                  <pic:blipFill>
+                    <a:blip r:embed="rId22">
+                      <a:extLst>
+                        <a:ext uri="{28A0092B-C50C-407E-A947-70E740481C1C}">
+                          <a14:useLocalDpi xmlns:a14="http://schemas.microsoft.com/office/drawing/2010/main" val="0"/>
+                        </a:ext>
+                      </a:extLst>
+                    </a:blip>
+                    <a:srcRect/>
+                    <a:stretch>
+                      <a:fillRect/>
+                    </a:stretch>
+                  </pic:blipFill>
+                  <pic:spPr bwMode="auto">
+                    <a:xfrm>
+                      <a:off x="0" y="0"/>
+                      <a:ext cx="4329880" cy="1778037"/>
+                    </a:xfrm>
+                    <a:prstGeom prst="rect">
+                      <a:avLst/>
+                    </a:prstGeom>
+                    <a:noFill/>
+                    <a:ln>
+                      <a:noFill/>
+                    </a:ln>
+                  </pic:spPr>
+                </pic:pic>
+              </a:graphicData>
+            </a:graphic>
+          </wp:inline>
+        </w:drawing>
+      </w:r>
+    </w:p>
+    <w:p>
+      <w:pPr>
+        <w:pStyle w:val="Heading4"/>
+      </w:pPr>
+      <w:bookmarkStart w:id="16" w:name="_Toc469044347"/>
+      <w:proofErr w:type="spellStart"/>
+      <w:r>
+        <w:t>TurnTo</w:t>
+      </w:r>
+      <w:proofErr w:type="spellEnd"/>
+      <w:r>
+        <w:t xml:space="preserve"> Historical Order Feed – Ongoing</w:t>
+      </w:r>
+      <w:bookmarkEnd w:id="16"/>
+    </w:p>
+    <w:p>
+      <w:pPr>
+        <w:rPr>
+          <w:szCs w:val="28"/>
+        </w:rPr>
+      </w:pPr>
+      <w:r>
+        <w:rPr>
+          <w:szCs w:val="28"/>
+        </w:rPr>
+        <w:t xml:space="preserve">Purpose: Generates an order feed in the </w:t>
+      </w:r>
+      <w:proofErr w:type="spellStart"/>
+      <w:r>
+        <w:rPr>
+          <w:szCs w:val="28"/>
+        </w:rPr>
+        <w:t>TurnTo</w:t>
+      </w:r>
+      <w:proofErr w:type="spellEnd"/>
+      <w:r>
+        <w:rPr>
+          <w:szCs w:val="28"/>
+        </w:rPr>
+        <w:t xml:space="preserve"> format and uploads it to </w:t>
+      </w:r>
+      <w:hyperlink r:id="rId23" w:history="1">
+        <w:r>
+          <w:rPr>
+            <w:rStyle w:val="Hyperlink"/>
+            <w:sz w:val="28"/>
+            <w:szCs w:val="28"/>
+          </w:rPr>
+          <w:t>turnto.com</w:t>
+        </w:r>
+      </w:hyperlink>
+      <w:r>
+        <w:rPr>
+          <w:szCs w:val="28"/>
+        </w:rPr>
+        <w:t xml:space="preserve"> via HTTP for processing</w:t>
+      </w:r>
+    </w:p>
+    <w:p/>
+    <w:p>
+      <w:r>
+        <w:t>The order export feed is localized and may contain multiple feeds if more than one site level locale is enabled.</w:t>
+      </w:r>
+    </w:p>
+    <w:p/>
+    <w:p>
+      <w:pPr>
+        <w:pStyle w:val="ListParagraph"/>
+        <w:numPr>
+          <w:ilvl w:val="0"/>
+          <w:numId w:val="24"/>
+        </w:numPr>
+      </w:pPr>
+      <w:r>
+        <w:t>Login to your Business Manager account</w:t>
+      </w:r>
+    </w:p>
+    <w:p>
+      <w:pPr>
+        <w:pStyle w:val="ListParagraph"/>
+        <w:numPr>
+          <w:ilvl w:val="0"/>
+          <w:numId w:val="24"/>
+        </w:numPr>
+      </w:pPr>
+      <w:r>
+        <w:t>Click the Site Preferences Link in the Merchant Tools section for your site</w:t>
+      </w:r>
+    </w:p>
+    <w:p>
+      <w:pPr>
+        <w:pStyle w:val="ListParagraph"/>
+        <w:numPr>
+          <w:ilvl w:val="0"/>
+          <w:numId w:val="24"/>
+        </w:numPr>
+      </w:pPr>
+      <w:r>
+        <w:t xml:space="preserve">Click Custom Preferences and then </w:t>
+      </w:r>
+      <w:proofErr w:type="spellStart"/>
+      <w:r>
+        <w:t>TurnTo</w:t>
+      </w:r>
+      <w:proofErr w:type="spellEnd"/>
+      <w:r>
+        <w:t xml:space="preserve"> Feeds</w:t>
+      </w:r>
+    </w:p>
+    <w:p>
+      <w:pPr>
+        <w:pStyle w:val="ListParagraph"/>
+        <w:numPr>
+          <w:ilvl w:val="0"/>
+          <w:numId w:val="24"/>
+        </w:numPr>
+      </w:pPr>
+      <w:r>
+        <w:t>Update the "Historical Order Days" preference to the number of days you want to be exported (typically 2 or 3)</w:t>
+      </w:r>
+    </w:p>
+    <w:p>
+      <w:pPr>
+        <w:pStyle w:val="ListParagraph"/>
+        <w:numPr>
+          <w:ilvl w:val="0"/>
+          <w:numId w:val="24"/>
+        </w:numPr>
+      </w:pPr>
+      <w:r>
+        <w:t>Click the Operations link in the Administration section</w:t>
+      </w:r>
+    </w:p>
+    <w:p>
+      <w:pPr>
+        <w:pStyle w:val="ListParagraph"/>
+        <w:numPr>
+          <w:ilvl w:val="0"/>
+          <w:numId w:val="24"/>
+        </w:numPr>
+      </w:pPr>
+      <w:r>
+        <w:t>Click Job Schedules</w:t>
+      </w:r>
+    </w:p>
+    <w:p>
+      <w:pPr>
+        <w:pStyle w:val="ListParagraph"/>
+        <w:numPr>
+          <w:ilvl w:val="0"/>
+          <w:numId w:val="24"/>
+        </w:numPr>
+      </w:pPr>
+      <w:r>
+        <w:t>Click "</w:t>
+      </w:r>
+      <w:proofErr w:type="spellStart"/>
+      <w:r>
+        <w:t>TurnToHistoricalOrderExportOngoing</w:t>
+      </w:r>
+      <w:proofErr w:type="spellEnd"/>
+      <w:r>
+        <w:t>”</w:t>
+      </w:r>
+    </w:p>
+    <w:p>
+      <w:pPr>
+        <w:pStyle w:val="ListParagraph"/>
+        <w:numPr>
+          <w:ilvl w:val="0"/>
+          <w:numId w:val="24"/>
+        </w:numPr>
+      </w:pPr>
+      <w:r>
+        <w:t>Configure your desired run frequency, as well as any notifications, and make sure "Enabled" is checked</w:t>
+      </w:r>
+    </w:p>
+    <w:p>
+      <w:pPr>
+        <w:pStyle w:val="ListParagraph"/>
+        <w:numPr>
+          <w:ilvl w:val="0"/>
+          <w:numId w:val="24"/>
+        </w:numPr>
+      </w:pPr>
+      <w:r>
+        <w:t>Verify the steps in the “Step Configurator” are set to the correct site</w:t>
+      </w:r>
+    </w:p>
+    <w:p>
+      <w:pPr>
+        <w:pStyle w:val="ListParagraph"/>
+        <w:numPr>
+          <w:ilvl w:val="0"/>
+          <w:numId w:val="24"/>
+        </w:numPr>
+        <w:ind w:left="810" w:hanging="450"/>
+      </w:pPr>
+      <w:r>
+        <w:t>Click Apply</w:t>
+      </w:r>
+    </w:p>
+    <w:p>
+      <w:pPr>
+        <w:pStyle w:val="ListParagraph"/>
+        <w:numPr>
+          <w:ilvl w:val="0"/>
+          <w:numId w:val="24"/>
+        </w:numPr>
+        <w:ind w:left="810" w:hanging="450"/>
+      </w:pPr>
+      <w:r>
+        <w:t>Recommendation: Configure error handling for your email address for testing.</w:t>
+      </w:r>
+    </w:p>
+    <w:p>
+      <w:pPr>
+        <w:pStyle w:val="Heading4"/>
+      </w:pPr>
+      <w:bookmarkStart w:id="17" w:name="_Toc469044350"/>
+      <w:proofErr w:type="spellStart"/>
+      <w:r>
+        <w:t>TurnTo</w:t>
+      </w:r>
+      <w:proofErr w:type="spellEnd"/>
+      <w:r>
+        <w:t xml:space="preserve"> Historical Order Feed - Specific Date (Optional)</w:t>
+      </w:r>
+      <w:bookmarkEnd w:id="17"/>
+    </w:p>
+    <w:p>
+      <w:r>
+        <w:t xml:space="preserve">Purpose: Generates an order feed for a specific date in the </w:t>
+      </w:r>
+      <w:proofErr w:type="spellStart"/>
+      <w:r>
+        <w:t>TurnTo</w:t>
+      </w:r>
+      <w:proofErr w:type="spellEnd"/>
+      <w:r>
+        <w:t xml:space="preserve"> format and uploads it to </w:t>
+      </w:r>
+      <w:hyperlink r:id="rId24" w:history="1">
+        <w:r>
+          <w:rPr>
+            <w:rStyle w:val="Hyperlink"/>
+          </w:rPr>
+          <w:t>turnto.com</w:t>
+        </w:r>
+      </w:hyperlink>
+      <w:r>
+        <w:t xml:space="preserve"> via HTTP for processing</w:t>
+      </w:r>
+      <w:r>
+        <w:t xml:space="preserve">.  </w:t>
+      </w:r>
+      <w:r>
+        <w:t>This job is meant to be run manually, in the event that orders were skipped by the JS Feed or the Historical Feed - Ongoing</w:t>
+      </w:r>
+    </w:p>
+    <w:p/>
+    <w:p>
+      <w:r>
+        <w:t>The specific date order export feed is localized and may contain multiple feeds if more than one site level locale is enabled.</w:t>
+      </w:r>
+    </w:p>
+    <w:p/>
+    <w:p>
+      <w:pPr>
+        <w:pStyle w:val="ListParagraph"/>
+        <w:numPr>
+          <w:ilvl w:val="0"/>
+          <w:numId w:val="25"/>
+        </w:numPr>
+      </w:pPr>
+      <w:r>
+        <w:t>Login to your Business Manager account</w:t>
+      </w:r>
+    </w:p>
+    <w:p>
+      <w:pPr>
+        <w:pStyle w:val="ListParagraph"/>
+        <w:numPr>
+          <w:ilvl w:val="0"/>
+          <w:numId w:val="25"/>
+        </w:numPr>
+      </w:pPr>
+      <w:r>
+        <w:t>Click the Site Preferences link in the Merchant Tools section for your site</w:t>
+      </w:r>
+    </w:p>
+    <w:p>
+      <w:pPr>
+        <w:pStyle w:val="ListParagraph"/>
+        <w:numPr>
+          <w:ilvl w:val="0"/>
+          <w:numId w:val="25"/>
+        </w:numPr>
+      </w:pPr>
+      <w:r>
+        <w:t xml:space="preserve">Click Custom Preferences and then </w:t>
+      </w:r>
+      <w:proofErr w:type="spellStart"/>
+      <w:r>
+        <w:t>TurnTo</w:t>
+      </w:r>
+      <w:proofErr w:type="spellEnd"/>
+      <w:r>
+        <w:t xml:space="preserve"> Feeds</w:t>
+      </w:r>
+    </w:p>
+    <w:p>
+      <w:pPr>
+        <w:pStyle w:val="ListParagraph"/>
+        <w:numPr>
+          <w:ilvl w:val="0"/>
+          <w:numId w:val="25"/>
+        </w:numPr>
+      </w:pPr>
+      <w:r>
+        <w:t>Update the "Historical Order Date" preference to the specific date you want to export</w:t>
+      </w:r>
+    </w:p>
+    <w:p>
+      <w:pPr>
+        <w:pStyle w:val="ListParagraph"/>
+        <w:numPr>
+          <w:ilvl w:val="0"/>
+          <w:numId w:val="25"/>
+        </w:numPr>
+      </w:pPr>
+      <w:r>
+        <w:t>Click the Operations link in the Administration section</w:t>
+      </w:r>
+    </w:p>
+    <w:p>
+      <w:pPr>
+        <w:pStyle w:val="ListParagraph"/>
+        <w:numPr>
+          <w:ilvl w:val="0"/>
+          <w:numId w:val="25"/>
+        </w:numPr>
+      </w:pPr>
+      <w:r>
+        <w:t>Click Job Schedules</w:t>
+      </w:r>
+    </w:p>
+    <w:p>
+      <w:pPr>
+        <w:pStyle w:val="ListParagraph"/>
+        <w:numPr>
+          <w:ilvl w:val="0"/>
+          <w:numId w:val="25"/>
+        </w:numPr>
+      </w:pPr>
+      <w:r>
+        <w:t>Click "</w:t>
+      </w:r>
+      <w:proofErr w:type="spellStart"/>
+      <w:r>
+        <w:t>TurnToHistoricalOrderExportSpecificDate</w:t>
+      </w:r>
+      <w:proofErr w:type="spellEnd"/>
+      <w:r>
+        <w:t xml:space="preserve">" </w:t>
+      </w:r>
+    </w:p>
+    <w:p>
+      <w:pPr>
+        <w:pStyle w:val="ListParagraph"/>
+        <w:numPr>
+          <w:ilvl w:val="0"/>
+          <w:numId w:val="25"/>
+        </w:numPr>
+      </w:pPr>
+      <w:r>
+        <w:t>Verify the steps in the “Step Configurator” are set to the correct site</w:t>
+      </w:r>
+    </w:p>
+    <w:p>
+      <w:pPr>
+        <w:pStyle w:val="ListParagraph"/>
+        <w:numPr>
+          <w:ilvl w:val="0"/>
+          <w:numId w:val="25"/>
+        </w:numPr>
+      </w:pPr>
+      <w:r>
+        <w:t>Click "Run"</w:t>
+      </w:r>
+    </w:p>
+    <w:p>
+      <w:pPr>
+        <w:pStyle w:val="ListParagraph"/>
+        <w:numPr>
+          <w:ilvl w:val="0"/>
+          <w:numId w:val="25"/>
+        </w:numPr>
+        <w:ind w:left="810" w:hanging="450"/>
+      </w:pPr>
+      <w:r>
+        <w:t>Recommendation: Configure error handling for your email address for testing</w:t>
+      </w:r>
+    </w:p>
+    <w:p>
+      <w:pPr>
+        <w:pStyle w:val="Heading4"/>
+      </w:pPr>
+      <w:r>
+        <w:t>Multiple Locale Feed Setup</w:t>
+      </w:r>
+    </w:p>
+    <w:p>
+      <w:pPr>
+        <w:rPr>
+          <w:bCs/>
+        </w:rPr>
+      </w:pPr>
+      <w:r>
+        <w:rPr>
+          <w:bCs/>
+        </w:rPr>
+        <w:t xml:space="preserve">Sites with multiple locales can push localized feeds to </w:t>
+      </w:r>
+      <w:proofErr w:type="spellStart"/>
+      <w:r>
+        <w:rPr>
+          <w:bCs/>
+        </w:rPr>
+        <w:t>TurnTo</w:t>
+      </w:r>
+      <w:proofErr w:type="spellEnd"/>
+      <w:r>
+        <w:rPr>
+          <w:bCs/>
+        </w:rPr>
+        <w:t xml:space="preserve"> if set up in Business Manager</w:t>
+      </w:r>
+      <w:r>
+        <w:rPr>
+          <w:bCs/>
+        </w:rPr>
+        <w:t xml:space="preserve"> and in </w:t>
+      </w:r>
+      <w:proofErr w:type="spellStart"/>
+      <w:r>
+        <w:rPr>
+          <w:bCs/>
+        </w:rPr>
+        <w:t>TurnTo</w:t>
+      </w:r>
+      <w:proofErr w:type="spellEnd"/>
+      <w:r>
+        <w:rPr>
+          <w:bCs/>
+        </w:rPr>
+        <w:t>.</w:t>
+      </w:r>
+    </w:p>
+    <w:p/>
+    <w:p>
+      <w:r>
+        <w:rPr>
+          <w:b/>
+        </w:rPr>
+        <w:t>REMINDER</w:t>
+      </w:r>
+      <w:r>
+        <w:rPr>
+          <w:b/>
+        </w:rPr>
+        <w:t xml:space="preserve">: </w:t>
+      </w:r>
+      <w:r>
+        <w:rPr>
+          <w:b/>
+        </w:rPr>
+        <w:t>Th</w:t>
+      </w:r>
+      <w:r>
+        <w:rPr>
+          <w:b/>
+        </w:rPr>
+        <w:t>ose clients us</w:t>
+      </w:r>
+      <w:r>
+        <w:rPr>
+          <w:b/>
+        </w:rPr>
+        <w:t>ing the</w:t>
+      </w:r>
+      <w:r>
+        <w:rPr>
+          <w:b/>
+        </w:rPr>
+        <w:t xml:space="preserve"> ‘default’ locale </w:t>
+      </w:r>
+      <w:r>
+        <w:rPr>
+          <w:b/>
+        </w:rPr>
+        <w:t xml:space="preserve">in Salesforce </w:t>
+      </w:r>
+      <w:r>
+        <w:rPr>
+          <w:b/>
+        </w:rPr>
+        <w:t>will be required to modify</w:t>
+      </w:r>
+      <w:r>
+        <w:rPr>
+          <w:b/>
+        </w:rPr>
+        <w:t xml:space="preserve"> the function “</w:t>
+      </w:r>
+      <w:proofErr w:type="spellStart"/>
+      <w:r>
+        <w:rPr>
+          <w:b/>
+        </w:rPr>
+        <w:t>allowedLocales</w:t>
+      </w:r>
+      <w:proofErr w:type="spellEnd"/>
+      <w:r>
+        <w:rPr>
+          <w:b/>
+        </w:rPr>
+        <w:t xml:space="preserve">” in </w:t>
+      </w:r>
+      <w:r>
+        <w:rPr>
+          <w:b/>
+        </w:rPr>
+        <w:t>TurnTo</w:t>
+      </w:r>
+      <w:r>
+        <w:rPr>
+          <w:b/>
+        </w:rPr>
+        <w:t xml:space="preserve">HelperUtil.js </w:t>
+      </w:r>
+      <w:r>
+        <w:rPr>
+          <w:b/>
+        </w:rPr>
+        <w:t xml:space="preserve">to use </w:t>
+      </w:r>
+      <w:r>
+        <w:rPr>
+          <w:b/>
+        </w:rPr>
+        <w:t>an a</w:t>
+      </w:r>
+      <w:r>
+        <w:rPr>
+          <w:b/>
+        </w:rPr>
+        <w:t>ctual locale code</w:t>
+      </w:r>
+      <w:r>
+        <w:rPr>
+          <w:b/>
+        </w:rPr>
+        <w:t xml:space="preserve">.  The </w:t>
+      </w:r>
+      <w:proofErr w:type="spellStart"/>
+      <w:r>
+        <w:rPr>
+          <w:b/>
+        </w:rPr>
+        <w:t>TurnTo</w:t>
+      </w:r>
+      <w:proofErr w:type="spellEnd"/>
+      <w:r>
+        <w:rPr>
+          <w:b/>
+        </w:rPr>
+        <w:t xml:space="preserve"> system does not understand what the ‘default’ locale code means</w:t>
+      </w:r>
+      <w:r>
+        <w:rPr>
+          <w:b/>
+        </w:rPr>
+        <w:t xml:space="preserve"> so please write logic to check if the locale is “default” and then replace with another locale that is accepted per </w:t>
+      </w:r>
+      <w:proofErr w:type="spellStart"/>
+      <w:r>
+        <w:rPr>
+          <w:b/>
+        </w:rPr>
+        <w:t>TurnTo’s</w:t>
+      </w:r>
+      <w:proofErr w:type="spellEnd"/>
+      <w:r>
+        <w:rPr>
+          <w:b/>
+        </w:rPr>
+        <w:t xml:space="preserve"> allowed locales.</w:t>
+      </w:r>
+    </w:p>
+    <w:p/>
+    <w:p>
+      <w:pPr>
+        <w:pStyle w:val="Heading5"/>
+      </w:pPr>
+      <w:r>
+        <w:t>Download (for Reviews and UGC jobs)</w:t>
+      </w:r>
+    </w:p>
+    <w:p>
+      <w:pPr>
+        <w:pStyle w:val="ListParagraph"/>
+        <w:numPr>
+          <w:ilvl w:val="0"/>
+          <w:numId w:val="26"/>
+        </w:numPr>
+        <w:spacing w:after="160"/>
+      </w:pPr>
+      <w:r>
+        <w:t xml:space="preserve">Contact your </w:t>
+      </w:r>
+      <w:proofErr w:type="spellStart"/>
+      <w:r>
+        <w:t>TurnTo</w:t>
+      </w:r>
+      <w:proofErr w:type="spellEnd"/>
+      <w:r>
+        <w:t xml:space="preserve"> </w:t>
+      </w:r>
+      <w:r>
+        <w:t>Customer Success Manager</w:t>
+      </w:r>
+      <w:r>
+        <w:t xml:space="preserve"> </w:t>
+      </w:r>
+      <w:r>
+        <w:t xml:space="preserve">to enable multiple locales for your </w:t>
+      </w:r>
+      <w:proofErr w:type="spellStart"/>
+      <w:r>
+        <w:t>TurnTo</w:t>
+      </w:r>
+      <w:proofErr w:type="spellEnd"/>
+      <w:r>
+        <w:t xml:space="preserve"> setup</w:t>
+      </w:r>
+    </w:p>
+    <w:p>
+      <w:pPr>
+        <w:pStyle w:val="ListParagraph"/>
+        <w:numPr>
+          <w:ilvl w:val="0"/>
+          <w:numId w:val="26"/>
+        </w:numPr>
+        <w:spacing w:after="160"/>
+      </w:pPr>
+      <w:r>
+        <w:t>They will provide you with a set of Site and Auth Keys</w:t>
+      </w:r>
+    </w:p>
+    <w:p>
+      <w:pPr>
+        <w:pStyle w:val="ListParagraph"/>
+        <w:numPr>
+          <w:ilvl w:val="0"/>
+          <w:numId w:val="26"/>
+        </w:numPr>
+        <w:spacing w:after="160"/>
+      </w:pPr>
+      <w:r>
+        <w:t>In</w:t>
+      </w:r>
+      <w:r>
+        <w:t xml:space="preserve"> </w:t>
+      </w:r>
+      <w:r>
+        <w:t>Business Manager, click "Custom Preferences" in the Merchant Tools section, under Site Preferences</w:t>
+      </w:r>
+    </w:p>
+    <w:p>
+      <w:pPr>
+        <w:pStyle w:val="ListParagraph"/>
+        <w:numPr>
+          <w:ilvl w:val="0"/>
+          <w:numId w:val="26"/>
+        </w:numPr>
+        <w:spacing w:after="160"/>
+      </w:pPr>
+      <w:r>
+        <w:t xml:space="preserve">In </w:t>
+      </w:r>
+      <w:r>
+        <w:t>"</w:t>
+      </w:r>
+      <w:proofErr w:type="spellStart"/>
+      <w:r>
+        <w:t>TurnTo</w:t>
+      </w:r>
+      <w:proofErr w:type="spellEnd"/>
+      <w:r>
+        <w:t xml:space="preserve"> General Settings" </w:t>
+      </w:r>
+      <w:r>
+        <w:t xml:space="preserve">add the provided auth, domain, locale, and site key information in the </w:t>
+      </w:r>
+      <w:proofErr w:type="spellStart"/>
+      <w:r>
+        <w:t>TurnToSiteAuthKeyJSON</w:t>
+      </w:r>
+      <w:proofErr w:type="spellEnd"/>
+      <w:r>
+        <w:t xml:space="preserve"> field:</w:t>
+      </w:r>
+    </w:p>
+    <w:p>
+      <w:pPr>
+        <w:pStyle w:val="Quote"/>
+        <w:ind w:left="720"/>
+      </w:pPr>
+      <w:r>
+        <w:t>{</w:t>
+      </w:r>
+    </w:p>
+    <w:p>
+      <w:pPr>
+        <w:pStyle w:val="Quote"/>
+        <w:ind w:left="720"/>
+      </w:pPr>
+      <w:r>
+        <w:t xml:space="preserve">   </w:t>
+      </w:r>
+      <w:r>
+        <w:t>"</w:t>
+      </w:r>
+      <w:proofErr w:type="spellStart"/>
+      <w:r>
+        <w:t>siteKeyA</w:t>
+      </w:r>
+      <w:proofErr w:type="spellEnd"/>
+      <w:r>
+        <w:t>": {</w:t>
+      </w:r>
+    </w:p>
+    <w:p>
+      <w:pPr>
+        <w:pStyle w:val="Quote"/>
+        <w:ind w:left="720"/>
+      </w:pPr>
+      <w:r>
+        <w:t xml:space="preserve">   </w:t>
+      </w:r>
+      <w:r>
+        <w:t>"locales": "</w:t>
+      </w:r>
+      <w:proofErr w:type="spellStart"/>
+      <w:r>
+        <w:t>en_</w:t>
+      </w:r>
+      <w:proofErr w:type="gramStart"/>
+      <w:r>
+        <w:t>US,en</w:t>
+      </w:r>
+      <w:proofErr w:type="gramEnd"/>
+      <w:r>
+        <w:t>_CA</w:t>
+      </w:r>
+      <w:proofErr w:type="spellEnd"/>
+      <w:r>
+        <w:t>",</w:t>
+      </w:r>
+    </w:p>
+    <w:p>
+      <w:pPr>
+        <w:pStyle w:val="Quote"/>
+        <w:ind w:left="720"/>
+      </w:pPr>
+      <w:r>
+        <w:t xml:space="preserve">   </w:t>
+      </w:r>
+      <w:r>
+        <w:t>"domain": "turnto.com",</w:t>
+      </w:r>
+    </w:p>
+    <w:p>
+      <w:pPr>
+        <w:pStyle w:val="Quote"/>
+        <w:ind w:left="720"/>
+      </w:pPr>
+      <w:r>
+        <w:t xml:space="preserve">   </w:t>
+      </w:r>
+      <w:r>
+        <w:t>"</w:t>
+      </w:r>
+      <w:proofErr w:type="spellStart"/>
+      <w:r>
+        <w:t>authKey</w:t>
+      </w:r>
+      <w:proofErr w:type="spellEnd"/>
+      <w:r>
+        <w:t>": "</w:t>
+      </w:r>
+      <w:proofErr w:type="spellStart"/>
+      <w:r>
+        <w:t>authKey</w:t>
+      </w:r>
+      <w:proofErr w:type="spellEnd"/>
+      <w:r>
+        <w:t>"</w:t>
+      </w:r>
+    </w:p>
+    <w:p>
+      <w:pPr>
+        <w:pStyle w:val="Quote"/>
+        <w:ind w:left="720"/>
+      </w:pPr>
+      <w:r>
+        <w:lastRenderedPageBreak/>
+        <w:t xml:space="preserve">   </w:t>
+      </w:r>
+      <w:r>
+        <w:t>},</w:t>
+      </w:r>
+    </w:p>
+    <w:p>
+      <w:pPr>
+        <w:pStyle w:val="Quote"/>
+        <w:ind w:left="720"/>
+      </w:pPr>
+      <w:r>
+        <w:t xml:space="preserve">   </w:t>
+      </w:r>
+      <w:r>
+        <w:t>"</w:t>
+      </w:r>
+      <w:proofErr w:type="spellStart"/>
+      <w:r>
+        <w:t>siteKeyB</w:t>
+      </w:r>
+      <w:proofErr w:type="spellEnd"/>
+      <w:r>
+        <w:t>": {</w:t>
+      </w:r>
+    </w:p>
+    <w:p>
+      <w:pPr>
+        <w:pStyle w:val="Quote"/>
+        <w:ind w:left="720"/>
+      </w:pPr>
+      <w:r>
+        <w:t xml:space="preserve">   </w:t>
+      </w:r>
+      <w:r>
+        <w:t>"locales": "</w:t>
+      </w:r>
+      <w:proofErr w:type="spellStart"/>
+      <w:r>
+        <w:t>en_</w:t>
+      </w:r>
+      <w:proofErr w:type="gramStart"/>
+      <w:r>
+        <w:t>GB,fr</w:t>
+      </w:r>
+      <w:proofErr w:type="gramEnd"/>
+      <w:r>
+        <w:t>_FR</w:t>
+      </w:r>
+      <w:proofErr w:type="spellEnd"/>
+      <w:r>
+        <w:t>",</w:t>
+      </w:r>
+    </w:p>
+    <w:p>
+      <w:pPr>
+        <w:pStyle w:val="Quote"/>
+        <w:ind w:left="720"/>
+      </w:pPr>
+      <w:r>
+        <w:t xml:space="preserve">   </w:t>
+      </w:r>
+      <w:r>
+        <w:t>"domain": "turnto.eu",</w:t>
+      </w:r>
+    </w:p>
+    <w:p>
+      <w:pPr>
+        <w:pStyle w:val="Quote"/>
+        <w:ind w:left="720"/>
+      </w:pPr>
+      <w:r>
+        <w:t xml:space="preserve">   </w:t>
+      </w:r>
+      <w:r>
+        <w:t>"</w:t>
+      </w:r>
+      <w:proofErr w:type="spellStart"/>
+      <w:r>
+        <w:t>authKey</w:t>
+      </w:r>
+      <w:proofErr w:type="spellEnd"/>
+      <w:r>
+        <w:t>": "</w:t>
+      </w:r>
+      <w:proofErr w:type="spellStart"/>
+      <w:r>
+        <w:t>authKey</w:t>
+      </w:r>
+      <w:proofErr w:type="spellEnd"/>
+      <w:r>
+        <w:t>"</w:t>
+      </w:r>
+    </w:p>
+    <w:p>
+      <w:pPr>
+        <w:pStyle w:val="Quote"/>
+        <w:ind w:left="720"/>
+      </w:pPr>
+      <w:r>
+        <w:t xml:space="preserve">   </w:t>
+      </w:r>
+      <w:r>
+        <w:t>}</w:t>
+      </w:r>
+    </w:p>
+    <w:p>
+      <w:pPr>
+        <w:pStyle w:val="Quote"/>
+        <w:ind w:left="720"/>
+      </w:pPr>
+      <w:r>
+        <w:t>}</w:t>
+      </w:r>
+    </w:p>
+    <w:p>
+      <w:pPr>
+        <w:pStyle w:val="NoSpacing"/>
+      </w:pPr>
+    </w:p>
+    <w:p>
+      <w:r>
+        <w:rPr>
+          <w:noProof/>
+        </w:rPr>
+        <w:drawing>
+          <wp:inline distT="0" distB="0" distL="0" distR="0" wp14:anchorId="6815A06C" wp14:editId="58B386BA">
+            <wp:extent cx="5943600" cy="2459355"/>
+            <wp:effectExtent l="0" t="0" r="0" b="4445"/>
+            <wp:docPr id="15" name="Picture 15"/>
+            <wp:cNvGraphicFramePr>
+              <a:graphicFrameLocks xmlns:a="http://schemas.openxmlformats.org/drawingml/2006/main" noChangeAspect="1"/>
+            </wp:cNvGraphicFramePr>
+            <a:graphic xmlns:a="http://schemas.openxmlformats.org/drawingml/2006/main">
+              <a:graphicData uri="http://schemas.openxmlformats.org/drawingml/2006/picture">
+                <pic:pic xmlns:pic="http://schemas.openxmlformats.org/drawingml/2006/picture">
+                  <pic:nvPicPr>
+                    <pic:cNvPr id="6" name="Screen Shot 2019-08-20 at 3.26.12 PM.png"/>
+                    <pic:cNvPicPr/>
+                  </pic:nvPicPr>
+                  <pic:blipFill>
+                    <a:blip r:embed="rId12"/>
+                    <a:stretch>
+                      <a:fillRect/>
+                    </a:stretch>
+                  </pic:blipFill>
+                  <pic:spPr>
+                    <a:xfrm>
+                      <a:off x="0" y="0"/>
+                      <a:ext cx="5943600" cy="2459355"/>
+                    </a:xfrm>
+                    <a:prstGeom prst="rect">
+                      <a:avLst/>
+                    </a:prstGeom>
+                  </pic:spPr>
+                </pic:pic>
+              </a:graphicData>
+            </a:graphic>
+          </wp:inline>
+        </w:drawing>
+      </w:r>
+    </w:p>
+    <w:p>
+      <w:r>
+        <w:t>Each download feed URL will contain the unique auth and site keys to distinguish locales.</w:t>
+      </w:r>
+    </w:p>
+    <w:p>
+      <w:pPr>
+        <w:pStyle w:val="NoSpacing"/>
+      </w:pPr>
+    </w:p>
+    <w:p>
+      <w:pPr>
+        <w:pStyle w:val="Quote"/>
+      </w:pPr>
+      <w:r>
+        <w:t xml:space="preserve">Download Feed Example (for Reviews and UGC): </w:t>
+      </w:r>
+      <w:hyperlink r:id="rId25" w:tgtFrame="_blank" w:history="1">
+        <w:r>
+          <w:rPr>
+            <w:rStyle w:val="Hyperlink"/>
+            <w:rFonts w:ascii="Consolas" w:hAnsi="Consolas" w:cs="Consolas"/>
+            <w:iCs/>
+            <w:sz w:val="22"/>
+            <w:szCs w:val="22"/>
+          </w:rPr>
+          <w:t>http://www.turnto.com/static/export/YOURSITEKEY/YOURAUTHKEY/turnto-ugc.xml</w:t>
+        </w:r>
+      </w:hyperlink>
+    </w:p>
+    <w:p>
+      <w:pPr>
+        <w:pStyle w:val="NoSpacing"/>
+      </w:pPr>
+    </w:p>
+    <w:p>
+      <w:pPr>
+        <w:pStyle w:val="Heading5"/>
+      </w:pPr>
+      <w:r>
+        <w:t>Upload (for Catalog and Order Export jobs)</w:t>
+      </w:r>
+    </w:p>
+    <w:p>
+      <w:pPr>
+        <w:rPr>
+          <w:b/>
+          <w:bCs/>
+        </w:rPr>
+      </w:pPr>
+      <w:r>
+        <w:rPr>
+          <w:b/>
+          <w:bCs/>
+        </w:rPr>
+        <w:t>NOTE: The following steps are the same as the previous Download section.</w:t>
+      </w:r>
+    </w:p>
+    <w:p/>
+    <w:p>
+      <w:pPr>
+        <w:pStyle w:val="ListParagraph"/>
+        <w:numPr>
+          <w:ilvl w:val="0"/>
+          <w:numId w:val="27"/>
+        </w:numPr>
+        <w:spacing w:after="160"/>
+      </w:pPr>
+      <w:bookmarkStart w:id="18" w:name="_Toc469044348"/>
+      <w:r>
+        <w:t xml:space="preserve">Contact your </w:t>
+      </w:r>
+      <w:proofErr w:type="spellStart"/>
+      <w:r>
+        <w:t>TurnTo</w:t>
+      </w:r>
+      <w:proofErr w:type="spellEnd"/>
+      <w:r>
+        <w:t xml:space="preserve"> </w:t>
+      </w:r>
+      <w:r>
+        <w:t>Customer Success Manager</w:t>
+      </w:r>
+      <w:r>
+        <w:t xml:space="preserve"> </w:t>
+      </w:r>
+      <w:r>
+        <w:t xml:space="preserve">to enable multiple locales for your </w:t>
+      </w:r>
+      <w:proofErr w:type="spellStart"/>
+      <w:r>
+        <w:t>TurnTo</w:t>
+      </w:r>
+      <w:proofErr w:type="spellEnd"/>
+      <w:r>
+        <w:t xml:space="preserve"> setup</w:t>
+      </w:r>
+    </w:p>
+    <w:p>
+      <w:pPr>
+        <w:pStyle w:val="ListParagraph"/>
+        <w:numPr>
+          <w:ilvl w:val="0"/>
+          <w:numId w:val="27"/>
+        </w:numPr>
+        <w:spacing w:after="160"/>
+      </w:pPr>
+      <w:r>
+        <w:t>They will provide you with a set of Site and Auth Keys</w:t>
+      </w:r>
+    </w:p>
+    <w:p>
+      <w:pPr>
+        <w:pStyle w:val="ListParagraph"/>
+        <w:numPr>
+          <w:ilvl w:val="0"/>
+          <w:numId w:val="27"/>
+        </w:numPr>
+        <w:spacing w:after="160"/>
+      </w:pPr>
+      <w:r>
+        <w:t>In</w:t>
+      </w:r>
+      <w:r>
+        <w:t xml:space="preserve"> </w:t>
+      </w:r>
+      <w:r>
+        <w:t>Business Manager, click "Custom Preferences" in the Merchant Tools section, under Site Preferences</w:t>
+      </w:r>
+    </w:p>
+    <w:p>
+      <w:pPr>
+        <w:pStyle w:val="ListParagraph"/>
+        <w:numPr>
+          <w:ilvl w:val="0"/>
+          <w:numId w:val="27"/>
+        </w:numPr>
+        <w:spacing w:after="0"/>
+      </w:pPr>
+      <w:r>
+        <w:t xml:space="preserve">In </w:t>
+      </w:r>
+      <w:r>
+        <w:t>"</w:t>
+      </w:r>
+      <w:proofErr w:type="spellStart"/>
+      <w:r>
+        <w:t>TurnTo</w:t>
+      </w:r>
+      <w:proofErr w:type="spellEnd"/>
+      <w:r>
+        <w:t xml:space="preserve"> General Settings" </w:t>
+      </w:r>
+      <w:r>
+        <w:t xml:space="preserve">add the provided auth, domain, locale, and site key information in the </w:t>
+      </w:r>
+      <w:proofErr w:type="spellStart"/>
+      <w:r>
+        <w:t>TurnToSiteAuthKeyJSON</w:t>
+      </w:r>
+      <w:proofErr w:type="spellEnd"/>
+      <w:r>
+        <w:t xml:space="preserve"> field:</w:t>
+      </w:r>
+    </w:p>
+    <w:p>
+      <w:pPr>
+        <w:pStyle w:val="Quote"/>
+        <w:ind w:left="916"/>
+      </w:pPr>
+      <w:r>
+        <w:t>{</w:t>
+      </w:r>
+    </w:p>
+    <w:p>
+      <w:pPr>
+        <w:pStyle w:val="Quote"/>
+        <w:ind w:left="916"/>
+      </w:pPr>
+      <w:r>
+        <w:t xml:space="preserve">   </w:t>
+      </w:r>
+      <w:r>
+        <w:t>"</w:t>
+      </w:r>
+      <w:proofErr w:type="spellStart"/>
+      <w:r>
+        <w:t>siteKeyA</w:t>
+      </w:r>
+      <w:proofErr w:type="spellEnd"/>
+      <w:r>
+        <w:t>": {</w:t>
+      </w:r>
+    </w:p>
+    <w:p>
+      <w:pPr>
+        <w:pStyle w:val="Quote"/>
+        <w:ind w:left="916"/>
+      </w:pPr>
+      <w:r>
+        <w:t xml:space="preserve">   </w:t>
+      </w:r>
+      <w:r>
+        <w:t>"locales": "</w:t>
+      </w:r>
+      <w:proofErr w:type="spellStart"/>
+      <w:r>
+        <w:t>en_</w:t>
+      </w:r>
+      <w:proofErr w:type="gramStart"/>
+      <w:r>
+        <w:t>US,en</w:t>
+      </w:r>
+      <w:proofErr w:type="gramEnd"/>
+      <w:r>
+        <w:t>_CA</w:t>
+      </w:r>
+      <w:proofErr w:type="spellEnd"/>
+      <w:r>
+        <w:t>",</w:t>
+      </w:r>
+    </w:p>
+    <w:p>
+      <w:pPr>
+        <w:pStyle w:val="Quote"/>
+        <w:ind w:left="916"/>
+      </w:pPr>
+      <w:r>
+        <w:t xml:space="preserve">   </w:t>
+      </w:r>
+      <w:r>
+        <w:t>"domain": "turnto.com",</w:t>
+      </w:r>
+    </w:p>
+    <w:p>
+      <w:pPr>
+        <w:pStyle w:val="Quote"/>
+        <w:ind w:left="916"/>
+      </w:pPr>
+      <w:r>
+        <w:t xml:space="preserve">   </w:t>
+      </w:r>
+      <w:r>
+        <w:t>"</w:t>
+      </w:r>
+      <w:proofErr w:type="spellStart"/>
+      <w:r>
+        <w:t>authKey</w:t>
+      </w:r>
+      <w:proofErr w:type="spellEnd"/>
+      <w:r>
+        <w:t>": "</w:t>
+      </w:r>
+      <w:proofErr w:type="spellStart"/>
+      <w:r>
+        <w:t>authKey</w:t>
+      </w:r>
+      <w:proofErr w:type="spellEnd"/>
+      <w:r>
+        <w:t>"</w:t>
+      </w:r>
+    </w:p>
+    <w:p>
+      <w:pPr>
+        <w:pStyle w:val="Quote"/>
+        <w:ind w:left="916"/>
+      </w:pPr>
+      <w:r>
+        <w:t xml:space="preserve">   </w:t>
+      </w:r>
+      <w:r>
+        <w:t>},</w:t>
+      </w:r>
+    </w:p>
+    <w:p>
+      <w:pPr>
+        <w:pStyle w:val="Quote"/>
+        <w:ind w:left="916"/>
+      </w:pPr>
+      <w:r>
+        <w:t xml:space="preserve">   </w:t>
+      </w:r>
+      <w:r>
+        <w:t>"</w:t>
+      </w:r>
+      <w:proofErr w:type="spellStart"/>
+      <w:r>
+        <w:t>siteKeyB</w:t>
+      </w:r>
+      <w:proofErr w:type="spellEnd"/>
+      <w:r>
+        <w:t>": {</w:t>
+      </w:r>
+    </w:p>
+    <w:p>
+      <w:pPr>
+        <w:pStyle w:val="Quote"/>
+        <w:ind w:left="916"/>
+      </w:pPr>
+      <w:r>
+        <w:t xml:space="preserve">   </w:t>
+      </w:r>
+      <w:r>
+        <w:t>"locales": "</w:t>
+      </w:r>
+      <w:proofErr w:type="spellStart"/>
+      <w:r>
+        <w:t>en_</w:t>
+      </w:r>
+      <w:proofErr w:type="gramStart"/>
+      <w:r>
+        <w:t>GB,fr</w:t>
+      </w:r>
+      <w:proofErr w:type="gramEnd"/>
+      <w:r>
+        <w:t>_FR</w:t>
+      </w:r>
+      <w:proofErr w:type="spellEnd"/>
+      <w:r>
+        <w:t>",</w:t>
+      </w:r>
+    </w:p>
+    <w:p>
+      <w:pPr>
+        <w:pStyle w:val="Quote"/>
+        <w:ind w:left="916"/>
+      </w:pPr>
+      <w:r>
+        <w:lastRenderedPageBreak/>
+        <w:t xml:space="preserve">   </w:t>
+      </w:r>
+      <w:r>
+        <w:t>"domain": "turnto.eu",</w:t>
+      </w:r>
+    </w:p>
+    <w:p>
+      <w:pPr>
+        <w:pStyle w:val="Quote"/>
+        <w:ind w:left="916"/>
+      </w:pPr>
+      <w:r>
+        <w:t xml:space="preserve">   </w:t>
+      </w:r>
+      <w:r>
+        <w:t>"</w:t>
+      </w:r>
+      <w:proofErr w:type="spellStart"/>
+      <w:r>
+        <w:t>authKey</w:t>
+      </w:r>
+      <w:proofErr w:type="spellEnd"/>
+      <w:r>
+        <w:t>": "</w:t>
+      </w:r>
+      <w:proofErr w:type="spellStart"/>
+      <w:r>
+        <w:t>authKey</w:t>
+      </w:r>
+      <w:proofErr w:type="spellEnd"/>
+      <w:r>
+        <w:t>"</w:t>
+      </w:r>
+    </w:p>
+    <w:p>
+      <w:pPr>
+        <w:pStyle w:val="Quote"/>
+        <w:ind w:left="916"/>
+      </w:pPr>
+      <w:r>
+        <w:t xml:space="preserve">   </w:t>
+      </w:r>
+      <w:r>
+        <w:t>}</w:t>
+      </w:r>
+    </w:p>
+    <w:p>
+      <w:pPr>
+        <w:pStyle w:val="Quote"/>
+        <w:ind w:left="916"/>
+      </w:pPr>
+      <w:r>
+        <w:t>}</w:t>
+      </w:r>
+    </w:p>
+    <w:p>
+      <w:pPr>
+        <w:pStyle w:val="Quote"/>
+      </w:pPr>
+      <w:r>
+        <w:t xml:space="preserve">Upload Feed Example (for Catalog and Orders exports): </w:t>
+      </w:r>
+      <w:hyperlink r:id="rId26" w:history="1">
+        <w:r>
+          <w:t>http://www.turnto.com/feedUpload/postfile</w:t>
+        </w:r>
+      </w:hyperlink>
+      <w:r>
+        <w:t xml:space="preserve"> </w:t>
+      </w:r>
+      <w:r>
+        <w:rPr>
+          <w:rStyle w:val="m-5175769436658978726inbox-inbox-wysiwyg-font-size-small"/>
+        </w:rPr>
+        <w:t xml:space="preserve"> </w:t>
+      </w:r>
+    </w:p>
+    <w:p>
+      <w:pPr>
+        <w:pStyle w:val="NoSpacing"/>
+      </w:pPr>
+    </w:p>
+    <w:p>
+      <w:r>
+        <w:t>The URL is not unique per locale, instead the content request body will contain multiple HTTP request parts to distinguish the locale using both site and auth keys.</w:t>
+      </w:r>
+    </w:p>
+    <w:p>
+      <w:pPr>
+        <w:pStyle w:val="NoSpacing"/>
+      </w:pPr>
+    </w:p>
+    <w:p>
+      <w:r>
+        <w:t>Content HTTP Request parts</w:t>
+      </w:r>
+    </w:p>
+    <w:p>
+      <w:pPr>
+        <w:pStyle w:val="ListParagraph"/>
+        <w:numPr>
+          <w:ilvl w:val="0"/>
+          <w:numId w:val="10"/>
+        </w:numPr>
+        <w:spacing w:after="160"/>
+      </w:pPr>
+      <w:r>
+        <w:t>File -&gt; locale specific file to upload</w:t>
+      </w:r>
+    </w:p>
+    <w:p>
+      <w:pPr>
+        <w:pStyle w:val="ListParagraph"/>
+        <w:numPr>
+          <w:ilvl w:val="0"/>
+          <w:numId w:val="10"/>
+        </w:numPr>
+        <w:spacing w:after="160"/>
+      </w:pPr>
+      <w:proofErr w:type="spellStart"/>
+      <w:r>
+        <w:t>SiteKey</w:t>
+      </w:r>
+      <w:proofErr w:type="spellEnd"/>
+      <w:r>
+        <w:t xml:space="preserve"> -&gt; locale specific site key</w:t>
+      </w:r>
+    </w:p>
+    <w:p>
+      <w:pPr>
+        <w:pStyle w:val="ListParagraph"/>
+        <w:numPr>
+          <w:ilvl w:val="0"/>
+          <w:numId w:val="10"/>
+        </w:numPr>
+        <w:spacing w:after="160"/>
+      </w:pPr>
+      <w:proofErr w:type="spellStart"/>
+      <w:r>
+        <w:t>AuthKey</w:t>
+      </w:r>
+      <w:proofErr w:type="spellEnd"/>
+      <w:r>
+        <w:t xml:space="preserve"> -&gt; locale specific auth key</w:t>
+      </w:r>
+    </w:p>
+    <w:p>
+      <w:pPr>
+        <w:pStyle w:val="ListParagraph"/>
+        <w:numPr>
+          <w:ilvl w:val="0"/>
+          <w:numId w:val="10"/>
+        </w:numPr>
+        <w:spacing w:after="160"/>
+      </w:pPr>
+      <w:r>
+        <w:t xml:space="preserve">Feed Style -&gt; always the following </w:t>
+      </w:r>
+      <w:r>
+        <w:t>string “tab-style.1”</w:t>
+      </w:r>
+    </w:p>
+    <w:p>
+      <w:pPr>
+        <w:pStyle w:val="Heading4"/>
+      </w:pPr>
+      <w:proofErr w:type="spellStart"/>
+      <w:r>
+        <w:t>TurnTo</w:t>
+      </w:r>
+      <w:proofErr w:type="spellEnd"/>
+      <w:r>
+        <w:t xml:space="preserve"> SKU-to-Average Rating Feed (Optional)</w:t>
+      </w:r>
+      <w:bookmarkEnd w:id="18"/>
+    </w:p>
+    <w:p>
+      <w:r>
+        <w:t>Purpose:</w:t>
+      </w:r>
+      <w:r>
+        <w:t xml:space="preserve"> </w:t>
+      </w:r>
+      <w:r>
+        <w:t xml:space="preserve">Downloads and imports the nightly </w:t>
+      </w:r>
+      <w:proofErr w:type="spellStart"/>
+      <w:r>
+        <w:t>sku</w:t>
+      </w:r>
+      <w:proofErr w:type="spellEnd"/>
+      <w:r>
+        <w:t xml:space="preserve">-to-average-rating feed for </w:t>
+      </w:r>
+      <w:r>
+        <w:t>use in the attribute refinements on pages such as search results and category landing</w:t>
+      </w:r>
+    </w:p>
+    <w:p/>
+    <w:p>
+      <w:pPr>
+        <w:rPr>
+          <w:b/>
+        </w:rPr>
+      </w:pPr>
+      <w:r>
+        <w:rPr>
+          <w:b/>
+        </w:rPr>
+        <w:t>NOTE: In order to use this job, the steps in “Custom Job Components</w:t>
+      </w:r>
+      <w:r>
+        <w:rPr>
+          <w:b/>
+        </w:rPr>
+        <w:t>”</w:t>
+      </w:r>
+      <w:r>
+        <w:rPr>
+          <w:b/>
+        </w:rPr>
+        <w:t xml:space="preserve"> must be completed.</w:t>
+      </w:r>
+    </w:p>
+    <w:p>
+      <w:pPr>
+        <w:pStyle w:val="NoSpacing"/>
+      </w:pPr>
+    </w:p>
+    <w:p>
+      <w:pPr>
+        <w:rPr>
+          <w:b/>
+        </w:rPr>
+      </w:pPr>
+      <w:r>
+        <w:rPr>
+          <w:b/>
+        </w:rPr>
+        <w:t>NOTE: If your site has multiple locales, the feeds can be localized if setup in Business manager.</w:t>
+      </w:r>
+    </w:p>
+    <w:p/>
+    <w:p>
+      <w:pPr>
+        <w:pStyle w:val="ListParagraph"/>
+        <w:numPr>
+          <w:ilvl w:val="0"/>
+          <w:numId w:val="2"/>
+        </w:numPr>
+        <w:spacing w:after="160"/>
+      </w:pPr>
+      <w:r>
+        <w:t xml:space="preserve">Contact your </w:t>
+      </w:r>
+      <w:proofErr w:type="spellStart"/>
+      <w:r>
+        <w:t>TurnTo</w:t>
+      </w:r>
+      <w:proofErr w:type="spellEnd"/>
+      <w:r>
+        <w:t xml:space="preserve"> Custom Success Manager to enable the </w:t>
+      </w:r>
+      <w:proofErr w:type="spellStart"/>
+      <w:r>
+        <w:t>Sku</w:t>
+      </w:r>
+      <w:proofErr w:type="spellEnd"/>
+      <w:r>
+        <w:t xml:space="preserve"> Average Rating Feed</w:t>
+      </w:r>
+      <w:r>
+        <w:t xml:space="preserve"> for your account.</w:t>
+      </w:r>
+    </w:p>
+    <w:p>
+      <w:pPr>
+        <w:pStyle w:val="ListParagraph"/>
+        <w:numPr>
+          <w:ilvl w:val="0"/>
+          <w:numId w:val="2"/>
+        </w:numPr>
+        <w:spacing w:after="160"/>
+      </w:pPr>
+      <w:r>
+        <w:t>After the nightly feed is generated, verify that you can access the feed via a browser at:</w:t>
+      </w:r>
+      <w:r>
+        <w:t xml:space="preserve"> </w:t>
+      </w:r>
+      <w:hyperlink r:id="rId27" w:history="1">
+        <w:r>
+          <w:rPr>
+            <w:rStyle w:val="Hyperlink"/>
+          </w:rPr>
+          <w:t>http://www.turnto.com/static/export/YOURSITEKEYHERE/YOURAUTHKEYHERE/turnto-skuaveragerating.xml</w:t>
+        </w:r>
+      </w:hyperlink>
+    </w:p>
+    <w:p>
+      <w:pPr>
+        <w:pStyle w:val="ListParagraph"/>
+        <w:numPr>
+          <w:ilvl w:val="0"/>
+          <w:numId w:val="2"/>
+        </w:numPr>
+        <w:spacing w:after="160"/>
+      </w:pPr>
+      <w:r>
+        <w:t xml:space="preserve">Login to </w:t>
+      </w:r>
+      <w:r>
+        <w:t>your Business Manager account</w:t>
+      </w:r>
+      <w:r>
+        <w:rPr>
+          <w:noProof/>
+        </w:rPr>
+        <mc:AlternateContent>
+          <mc:Choice Requires="wpg">
+            <w:drawing>
+              <wp:anchor distT="0" distB="0" distL="114300" distR="114300" simplePos="0" relativeHeight="251674624" behindDoc="1" locked="0" layoutInCell="1" allowOverlap="1" wp14:anchorId="1BEF06A8" wp14:editId="3BDF0B5C">
+                <wp:simplePos x="0" y="0"/>
+                <wp:positionH relativeFrom="page">
+                  <wp:posOffset>283210</wp:posOffset>
+                </wp:positionH>
+                <wp:positionV relativeFrom="page">
+                  <wp:posOffset>265430</wp:posOffset>
+                </wp:positionV>
+                <wp:extent cx="338328" cy="338328"/>
+                <wp:effectExtent l="0" t="0" r="0" b="0"/>
+                <wp:wrapNone/>
+                <wp:docPr id="88" name="Group 4"/>
+                <wp:cNvGraphicFramePr>
+                  <a:graphicFrameLocks xmlns:a="http://schemas.openxmlformats.org/drawingml/2006/main"/>
+                </wp:cNvGraphicFramePr>
+                <a:graphic xmlns:a="http://schemas.openxmlformats.org/drawingml/2006/main">
+                  <a:graphicData uri="http://schemas.microsoft.com/office/word/2010/wordprocessingGroup">
+                    <wpg:wgp>
+                      <wpg:cNvGrpSpPr>
+                        <a:grpSpLocks/>
+                      </wpg:cNvGrpSpPr>
+                      <wpg:grpSpPr bwMode="auto">
+                        <a:xfrm>
+                          <a:off x="0" y="0"/>
+                          <a:ext cx="338328" cy="338328"/>
+                          <a:chOff x="301" y="333"/>
+                          <a:chExt cx="660" cy="660"/>
+                        </a:xfrm>
+                        <a:extLst>
+                          <a:ext uri="{0CCBE362-F206-4b92-989A-16890622DB6E}">
+                            <ma14:wrappingTextBoxFlag xmlns="" xmlns:mo="http://schemas.microsoft.com/office/mac/office/2008/main" xmlns:mv="urn:schemas-microsoft-com:mac:vml" xmlns:o="urn:schemas-microsoft-com:office:office" xmlns:v="urn:schemas-microsoft-com:vml" xmlns:w10="urn:schemas-microsoft-com:office:word" xmlns:w="http://schemas.openxmlformats.org/wordprocessingml/2006/main" xmlns:ma14="http://schemas.microsoft.com/office/mac/drawingml/2011/main"/>
+                          </a:ext>
+                        </a:extLst>
+                      </wpg:grpSpPr>
+                      <wpg:grpSp>
+                        <wpg:cNvPr id="89" name="Group 5"/>
+                        <wpg:cNvGrpSpPr>
+                          <a:grpSpLocks/>
+                        </wpg:cNvGrpSpPr>
+                        <wpg:grpSpPr bwMode="auto">
+                          <a:xfrm>
+                            <a:off x="301" y="333"/>
+                            <a:ext cx="660" cy="660"/>
+                            <a:chOff x="301" y="333"/>
+                            <a:chExt cx="660" cy="660"/>
+                          </a:xfrm>
+                        </wpg:grpSpPr>
+                        <wps:wsp>
+                          <wps:cNvPr id="90" name="Freeform 7"/>
                           <wps:cNvSpPr>
                             <a:spLocks/>
                           </wps:cNvSpPr>
@@ -4851,7 +7040,7 @@
                         </wps:wsp>
                         <pic:pic xmlns:pic="http://schemas.openxmlformats.org/drawingml/2006/picture">
                           <pic:nvPicPr>
-                            <pic:cNvPr id="87" name="Picture 6"/>
+                            <pic:cNvPr id="91" name="Picture 6"/>
                             <pic:cNvPicPr>
                               <a:picLocks noChangeAspect="1" noChangeArrowheads="1"/>
                             </pic:cNvPicPr>
@@ -4881,2197 +7070,6 @@
                             <a:extLst>
                               <a:ext uri="{909E8E84-426E-40dd-AFC4-6F175D3DCCD1}">
                                 <a14:hiddenFill xmlns="" xmlns:mo="http://schemas.microsoft.com/office/mac/office/2008/main" xmlns:mv="urn:schemas-microsoft-com:mac:vml" xmlns:o="urn:schemas-microsoft-com:office:office" xmlns:v="urn:schemas-microsoft-com:vml" xmlns:w10="urn:schemas-microsoft-com:office:word" xmlns:w="http://schemas.openxmlformats.org/wordprocessingml/2006/main" xmlns:a14="http://schemas.microsoft.com/office/drawing/2010/main">
-                                  <a:solidFill>
-                                    <a:srgbClr val="FFFFFF"/>
-                                  </a:solidFill>
-                                </a14:hiddenFill>
-                              </a:ext>
-                            </a:extLst>
-                          </pic:spPr>
-                        </pic:pic>
-                      </wpg:grpSp>
-                    </wpg:wgp>
-                  </a:graphicData>
-                </a:graphic>
-                <wp14:sizeRelH relativeFrom="page">
-                  <wp14:pctWidth>0</wp14:pctWidth>
-                </wp14:sizeRelH>
-                <wp14:sizeRelV relativeFrom="page">
-                  <wp14:pctHeight>0</wp14:pctHeight>
-                </wp14:sizeRelV>
-              </wp:anchor>
-            </w:drawing>
-          </mc:Choice>
-          <mc:Fallback>
-            <w:pict>
-              <v:group w14:anchorId="35242CCF" id="Group 4" o:spid="_x0000_s1026" style="position:absolute;margin-left:22.3pt;margin-top:20.9pt;width:26.65pt;height:26.65pt;z-index:-251653120;mso-position-horizontal-relative:page;mso-position-vertical-relative:page" coordorigin="301,333" coordsize="660,660" o:gfxdata="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">
-                <v:group id="Group 5" o:spid="_x0000_s1027" style="position:absolute;left:301;top:333;width:660;height:660" coordorigin="301,333" coordsize="660,660" o:gfxdata="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">
-                  <v:shape id="Freeform 7" o:spid="_x0000_s1028" style="position:absolute;left:301;top:333;width:660;height:660;visibility:visible;mso-wrap-style:square;v-text-anchor:top" coordsize="660,660" o:gfxdata="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" path="m,l660,r,660l,660,,e" filled="f" stroked="f">
-                    <v:path arrowok="t" o:connecttype="custom" o:connectlocs="0,333;660,333;660,993;0,993;0,333" o:connectangles="0,0,0,0,0"/>
-                  </v:shape>
-                  <v:shape id="Picture 6" o:spid="_x0000_s1029" type="#_x0000_t75" style="position:absolute;left:301;top:333;width:660;height:660;visibility:visible;mso-wrap-style:square" o:gfxdata="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">
-                    <v:imagedata r:id="rId20" o:title=""/>
-                  </v:shape>
-                </v:group>
-                <w10:wrap anchorx="page" anchory="page"/>
-              </v:group>
-            </w:pict>
-          </mc:Fallback>
-        </mc:AlternateContent>
-      </w:r>
-      <w:proofErr w:type="spellStart"/>
-      <w:r>
-        <w:t>TurnTo</w:t>
-      </w:r>
-      <w:proofErr w:type="spellEnd"/>
-      <w:r>
-        <w:t xml:space="preserve"> Catalog Export Feed</w:t>
-      </w:r>
-      <w:bookmarkEnd w:id="16"/>
-    </w:p>
-    <w:p>
-      <w:pPr>
-        <w:rPr>
-          <w:szCs w:val="28"/>
-        </w:rPr>
-      </w:pPr>
-      <w:r>
-        <w:rPr>
-          <w:szCs w:val="28"/>
-        </w:rPr>
-        <w:t xml:space="preserve">Purpose: Generates a catalog feed in the </w:t>
-      </w:r>
-      <w:proofErr w:type="spellStart"/>
-      <w:r>
-        <w:rPr>
-          <w:szCs w:val="28"/>
-        </w:rPr>
-        <w:t>TurnTo</w:t>
-      </w:r>
-      <w:proofErr w:type="spellEnd"/>
-      <w:r>
-        <w:rPr>
-          <w:szCs w:val="28"/>
-        </w:rPr>
-        <w:t xml:space="preserve"> format and uploads it to </w:t>
-      </w:r>
-      <w:hyperlink r:id="rId21" w:history="1">
-        <w:r>
-          <w:rPr>
-            <w:rStyle w:val="Hyperlink"/>
-            <w:sz w:val="28"/>
-            <w:szCs w:val="28"/>
-          </w:rPr>
-          <w:t>turnto.com</w:t>
-        </w:r>
-      </w:hyperlink>
-      <w:r>
-        <w:rPr>
-          <w:szCs w:val="28"/>
-        </w:rPr>
-        <w:t xml:space="preserve"> via HTTP for processing</w:t>
-      </w:r>
-    </w:p>
-    <w:p/>
-    <w:p>
-      <w:r>
-        <w:t>The catalog export feed is localized and may contain multiple feeds if more than one site level locale is enabled.</w:t>
-      </w:r>
-    </w:p>
-    <w:p/>
-    <w:p>
-      <w:pPr>
-        <w:rPr>
-          <w:b/>
-        </w:rPr>
-      </w:pPr>
-      <w:r>
-        <w:rPr>
-          <w:b/>
-        </w:rPr>
-        <w:t>NOTE: The catalog feed includes links to product images</w:t>
-      </w:r>
-      <w:r>
-        <w:rPr>
-          <w:b/>
-        </w:rPr>
-        <w:t xml:space="preserve">.  </w:t>
-      </w:r>
-      <w:r>
-        <w:rPr>
-          <w:b/>
-        </w:rPr>
-        <w:t>By default, the image store is used</w:t>
-      </w:r>
-      <w:r>
-        <w:rPr>
-          <w:b/>
-        </w:rPr>
-        <w:t xml:space="preserve">.  </w:t>
-      </w:r>
-      <w:r>
-        <w:rPr>
-          <w:b/>
-        </w:rPr>
-        <w:t xml:space="preserve">If you use a third party to store your </w:t>
-      </w:r>
-      <w:proofErr w:type="gramStart"/>
-      <w:r>
-        <w:rPr>
-          <w:b/>
-        </w:rPr>
-        <w:t>images</w:t>
-      </w:r>
-      <w:proofErr w:type="gramEnd"/>
-      <w:r>
-        <w:rPr>
-          <w:b/>
-        </w:rPr>
-        <w:t xml:space="preserve"> you’ll need to modify ExportCatalog.js in the </w:t>
-      </w:r>
-      <w:r>
-        <w:rPr>
-          <w:b/>
-        </w:rPr>
-        <w:t>int_turnto_core_v5</w:t>
-      </w:r>
-      <w:r>
-        <w:rPr>
-          <w:b/>
-        </w:rPr>
-        <w:t xml:space="preserve"> cartridge to point to your image store.</w:t>
-      </w:r>
-    </w:p>
-    <w:p>
-      <w:pPr>
-        <w:pStyle w:val="ListParagraph"/>
-        <w:numPr>
-          <w:ilvl w:val="0"/>
-          <w:numId w:val="1"/>
-        </w:numPr>
-        <w:spacing w:after="160"/>
-      </w:pPr>
-      <w:r>
-        <w:t xml:space="preserve">Login to </w:t>
-      </w:r>
-      <w:r>
-        <w:t>your Business Manager</w:t>
-      </w:r>
-      <w:r>
-        <w:t xml:space="preserve"> account</w:t>
-      </w:r>
-    </w:p>
-    <w:p>
-      <w:pPr>
-        <w:pStyle w:val="ListParagraph"/>
-        <w:numPr>
-          <w:ilvl w:val="0"/>
-          <w:numId w:val="1"/>
-        </w:numPr>
-        <w:spacing w:after="160"/>
-      </w:pPr>
-      <w:r>
-        <w:t>Click the Operations link in the Administration section</w:t>
-      </w:r>
-    </w:p>
-    <w:p>
-      <w:pPr>
-        <w:pStyle w:val="ListParagraph"/>
-        <w:numPr>
-          <w:ilvl w:val="0"/>
-          <w:numId w:val="1"/>
-        </w:numPr>
-        <w:spacing w:after="160"/>
-      </w:pPr>
-      <w:r>
-        <w:t>Click Job Schedules</w:t>
-      </w:r>
-    </w:p>
-    <w:p>
-      <w:pPr>
-        <w:pStyle w:val="ListParagraph"/>
-        <w:numPr>
-          <w:ilvl w:val="0"/>
-          <w:numId w:val="1"/>
-        </w:numPr>
-        <w:spacing w:after="160"/>
-      </w:pPr>
-      <w:r>
-        <w:t xml:space="preserve">Click </w:t>
-      </w:r>
-      <w:r>
-        <w:t>"</w:t>
-      </w:r>
-      <w:proofErr w:type="spellStart"/>
-      <w:r>
-        <w:t>TurnToCatalog</w:t>
-      </w:r>
-      <w:r>
-        <w:t>Export</w:t>
-      </w:r>
-      <w:proofErr w:type="spellEnd"/>
-      <w:r>
-        <w:t>”</w:t>
-      </w:r>
-    </w:p>
-    <w:p>
-      <w:pPr>
-        <w:pStyle w:val="ListParagraph"/>
-        <w:numPr>
-          <w:ilvl w:val="0"/>
-          <w:numId w:val="1"/>
-        </w:numPr>
-        <w:spacing w:after="160"/>
-      </w:pPr>
-      <w:r>
-        <w:t>Configure your desired run frequency, as well as any notifications, and make sure "Enabled" is checked</w:t>
-      </w:r>
-    </w:p>
-    <w:p>
-      <w:pPr>
-        <w:pStyle w:val="ListParagraph"/>
-        <w:numPr>
-          <w:ilvl w:val="0"/>
-          <w:numId w:val="1"/>
-        </w:numPr>
-        <w:spacing w:after="160"/>
-      </w:pPr>
-      <w:r>
-        <w:t>Verify the steps in the “Step Configurator” are set to the correct site</w:t>
-      </w:r>
-    </w:p>
-    <w:p>
-      <w:pPr>
-        <w:pStyle w:val="ListParagraph"/>
-        <w:numPr>
-          <w:ilvl w:val="0"/>
-          <w:numId w:val="1"/>
-        </w:numPr>
-        <w:spacing w:after="160"/>
-      </w:pPr>
-      <w:r>
-        <w:t>Click Apply</w:t>
-      </w:r>
-    </w:p>
-    <w:p>
-      <w:pPr>
-        <w:pStyle w:val="ListParagraph"/>
-        <w:numPr>
-          <w:ilvl w:val="0"/>
-          <w:numId w:val="1"/>
-        </w:numPr>
-        <w:spacing w:after="160"/>
-      </w:pPr>
-      <w:r>
-        <w:t>Recommendation</w:t>
-      </w:r>
-      <w:r>
-        <w:t>s</w:t>
-      </w:r>
-      <w:r>
-        <w:t>:</w:t>
-      </w:r>
-    </w:p>
-    <w:p>
-      <w:pPr>
-        <w:pStyle w:val="ListParagraph"/>
-        <w:numPr>
-          <w:ilvl w:val="1"/>
-          <w:numId w:val="1"/>
-        </w:numPr>
-        <w:spacing w:after="160"/>
-      </w:pPr>
-      <w:r>
-        <w:t xml:space="preserve">Run this job schedule once manually, to perform the initial load of your product catalog into the </w:t>
-      </w:r>
-      <w:proofErr w:type="spellStart"/>
-      <w:r>
-        <w:t>TurnTo</w:t>
-      </w:r>
-      <w:proofErr w:type="spellEnd"/>
-      <w:r>
-        <w:t xml:space="preserve"> system</w:t>
-      </w:r>
-    </w:p>
-    <w:p>
-      <w:pPr>
-        <w:pStyle w:val="ListParagraph"/>
-        <w:numPr>
-          <w:ilvl w:val="1"/>
-          <w:numId w:val="1"/>
-        </w:numPr>
-        <w:spacing w:after="160"/>
-      </w:pPr>
-      <w:r>
-        <w:t>Configure error handling for your email address for testing.</w:t>
-      </w:r>
-    </w:p>
-    <w:p>
-      <w:r>
-        <w:rPr>
-          <w:noProof/>
-        </w:rPr>
-        <w:lastRenderedPageBreak/>
-        <w:drawing>
-          <wp:inline distT="0" distB="0" distL="0" distR="0" wp14:anchorId="39C0F7A7" wp14:editId="3AE9A64C">
-            <wp:extent cx="4328893" cy="1777632"/>
-            <wp:effectExtent l="0" t="0" r="0" b="635"/>
-            <wp:docPr id="73" name="Picture 73" descr="Macintosh HD:Users:ssoifert:Desktop:Screen Shot 2018-09-24 at 12.05.04 PM.png"/>
-            <wp:cNvGraphicFramePr>
-              <a:graphicFrameLocks xmlns:a="http://schemas.openxmlformats.org/drawingml/2006/main" noChangeAspect="1"/>
-            </wp:cNvGraphicFramePr>
-            <a:graphic xmlns:a="http://schemas.openxmlformats.org/drawingml/2006/main">
-              <a:graphicData uri="http://schemas.openxmlformats.org/drawingml/2006/picture">
-                <pic:pic xmlns:pic="http://schemas.openxmlformats.org/drawingml/2006/picture">
-                  <pic:nvPicPr>
-                    <pic:cNvPr id="0" name="Picture 5" descr="Macintosh HD:Users:ssoifert:Desktop:Screen Shot 2018-09-24 at 12.05.04 PM.png"/>
-                    <pic:cNvPicPr>
-                      <a:picLocks noChangeAspect="1" noChangeArrowheads="1"/>
-                    </pic:cNvPicPr>
-                  </pic:nvPicPr>
-                  <pic:blipFill>
-                    <a:blip r:embed="rId22">
-                      <a:extLst>
-                        <a:ext uri="{28A0092B-C50C-407E-A947-70E740481C1C}">
-                          <a14:useLocalDpi xmlns:a14="http://schemas.microsoft.com/office/drawing/2010/main" val="0"/>
-                        </a:ext>
-                      </a:extLst>
-                    </a:blip>
-                    <a:srcRect/>
-                    <a:stretch>
-                      <a:fillRect/>
-                    </a:stretch>
-                  </pic:blipFill>
-                  <pic:spPr bwMode="auto">
-                    <a:xfrm>
-                      <a:off x="0" y="0"/>
-                      <a:ext cx="4329880" cy="1778037"/>
-                    </a:xfrm>
-                    <a:prstGeom prst="rect">
-                      <a:avLst/>
-                    </a:prstGeom>
-                    <a:noFill/>
-                    <a:ln>
-                      <a:noFill/>
-                    </a:ln>
-                  </pic:spPr>
-                </pic:pic>
-              </a:graphicData>
-            </a:graphic>
-          </wp:inline>
-        </w:drawing>
-      </w:r>
-    </w:p>
-    <w:p>
-      <w:pPr>
-        <w:pStyle w:val="Heading4"/>
-      </w:pPr>
-      <w:bookmarkStart w:id="17" w:name="_Toc469044347"/>
-      <w:proofErr w:type="spellStart"/>
-      <w:r>
-        <w:t>TurnTo</w:t>
-      </w:r>
-      <w:proofErr w:type="spellEnd"/>
-      <w:r>
-        <w:t xml:space="preserve"> Historical Order Feed – Ongoing</w:t>
-      </w:r>
-      <w:bookmarkEnd w:id="17"/>
-    </w:p>
-    <w:p>
-      <w:pPr>
-        <w:rPr>
-          <w:szCs w:val="28"/>
-        </w:rPr>
-      </w:pPr>
-      <w:r>
-        <w:rPr>
-          <w:szCs w:val="28"/>
-        </w:rPr>
-        <w:t xml:space="preserve">Purpose: Generates an order feed in the </w:t>
-      </w:r>
-      <w:proofErr w:type="spellStart"/>
-      <w:r>
-        <w:rPr>
-          <w:szCs w:val="28"/>
-        </w:rPr>
-        <w:t>TurnTo</w:t>
-      </w:r>
-      <w:proofErr w:type="spellEnd"/>
-      <w:r>
-        <w:rPr>
-          <w:szCs w:val="28"/>
-        </w:rPr>
-        <w:t xml:space="preserve"> format and uploads it to </w:t>
-      </w:r>
-      <w:hyperlink r:id="rId23" w:history="1">
-        <w:r>
-          <w:rPr>
-            <w:rStyle w:val="Hyperlink"/>
-            <w:sz w:val="28"/>
-            <w:szCs w:val="28"/>
-          </w:rPr>
-          <w:t>turnto.com</w:t>
-        </w:r>
-      </w:hyperlink>
-      <w:r>
-        <w:rPr>
-          <w:szCs w:val="28"/>
-        </w:rPr>
-        <w:t xml:space="preserve"> via HTTP for processing</w:t>
-      </w:r>
-    </w:p>
-    <w:p/>
-    <w:p>
-      <w:r>
-        <w:t>The order export feed is localized and may contain multiple feeds if more than one site level locale is enabled.</w:t>
-      </w:r>
-    </w:p>
-    <w:p/>
-    <w:p>
-      <w:pPr>
-        <w:pStyle w:val="ListParagraph"/>
-        <w:numPr>
-          <w:ilvl w:val="0"/>
-          <w:numId w:val="24"/>
-        </w:numPr>
-      </w:pPr>
-      <w:r>
-        <w:t>Login to your Business Manager account</w:t>
-      </w:r>
-    </w:p>
-    <w:p>
-      <w:pPr>
-        <w:pStyle w:val="ListParagraph"/>
-        <w:numPr>
-          <w:ilvl w:val="0"/>
-          <w:numId w:val="24"/>
-        </w:numPr>
-      </w:pPr>
-      <w:r>
-        <w:t>Click the Site Preferences Link in the Merchant Tools section for your site</w:t>
-      </w:r>
-    </w:p>
-    <w:p>
-      <w:pPr>
-        <w:pStyle w:val="ListParagraph"/>
-        <w:numPr>
-          <w:ilvl w:val="0"/>
-          <w:numId w:val="24"/>
-        </w:numPr>
-      </w:pPr>
-      <w:r>
-        <w:t xml:space="preserve">Click Custom Preferences and then </w:t>
-      </w:r>
-      <w:proofErr w:type="spellStart"/>
-      <w:r>
-        <w:t>TurnTo</w:t>
-      </w:r>
-      <w:proofErr w:type="spellEnd"/>
-      <w:r>
-        <w:t xml:space="preserve"> Feeds</w:t>
-      </w:r>
-    </w:p>
-    <w:p>
-      <w:pPr>
-        <w:pStyle w:val="ListParagraph"/>
-        <w:numPr>
-          <w:ilvl w:val="0"/>
-          <w:numId w:val="24"/>
-        </w:numPr>
-      </w:pPr>
-      <w:r>
-        <w:t>Update the "Historical Order Days" preference to the number of days you want to be exported (typically 2 or 3)</w:t>
-      </w:r>
-    </w:p>
-    <w:p>
-      <w:pPr>
-        <w:pStyle w:val="ListParagraph"/>
-        <w:numPr>
-          <w:ilvl w:val="0"/>
-          <w:numId w:val="24"/>
-        </w:numPr>
-      </w:pPr>
-      <w:r>
-        <w:t>Click the Operations link in the Administration section</w:t>
-      </w:r>
-    </w:p>
-    <w:p>
-      <w:pPr>
-        <w:pStyle w:val="ListParagraph"/>
-        <w:numPr>
-          <w:ilvl w:val="0"/>
-          <w:numId w:val="24"/>
-        </w:numPr>
-      </w:pPr>
-      <w:r>
-        <w:t>Click Job Schedules</w:t>
-      </w:r>
-    </w:p>
-    <w:p>
-      <w:pPr>
-        <w:pStyle w:val="ListParagraph"/>
-        <w:numPr>
-          <w:ilvl w:val="0"/>
-          <w:numId w:val="24"/>
-        </w:numPr>
-      </w:pPr>
-      <w:r>
-        <w:t>Click "</w:t>
-      </w:r>
-      <w:proofErr w:type="spellStart"/>
-      <w:r>
-        <w:t>TurnToHistoricalOrderExportOngoing</w:t>
-      </w:r>
-      <w:proofErr w:type="spellEnd"/>
-      <w:r>
-        <w:t>”</w:t>
-      </w:r>
-    </w:p>
-    <w:p>
-      <w:pPr>
-        <w:pStyle w:val="ListParagraph"/>
-        <w:numPr>
-          <w:ilvl w:val="0"/>
-          <w:numId w:val="24"/>
-        </w:numPr>
-      </w:pPr>
-      <w:r>
-        <w:t>Configure your desired run frequency, as well as any notifications, and make sure "Enabled" is checked</w:t>
-      </w:r>
-    </w:p>
-    <w:p>
-      <w:pPr>
-        <w:pStyle w:val="ListParagraph"/>
-        <w:numPr>
-          <w:ilvl w:val="0"/>
-          <w:numId w:val="24"/>
-        </w:numPr>
-      </w:pPr>
-      <w:r>
-        <w:t>Verify the steps in the “Step Configurator” are set to the correct site</w:t>
-      </w:r>
-    </w:p>
-    <w:p>
-      <w:pPr>
-        <w:pStyle w:val="ListParagraph"/>
-        <w:numPr>
-          <w:ilvl w:val="0"/>
-          <w:numId w:val="24"/>
-        </w:numPr>
-        <w:ind w:left="810" w:hanging="450"/>
-      </w:pPr>
-      <w:r>
-        <w:t>Click Apply</w:t>
-      </w:r>
-    </w:p>
-    <w:p>
-      <w:pPr>
-        <w:pStyle w:val="ListParagraph"/>
-        <w:numPr>
-          <w:ilvl w:val="0"/>
-          <w:numId w:val="24"/>
-        </w:numPr>
-        <w:ind w:left="810" w:hanging="450"/>
-      </w:pPr>
-      <w:r>
-        <w:t>Recommendation: Configure error handling for your email address for testing.</w:t>
-      </w:r>
-    </w:p>
-    <w:p>
-      <w:pPr>
-        <w:pStyle w:val="Heading4"/>
-      </w:pPr>
-      <w:bookmarkStart w:id="18" w:name="_Toc469044350"/>
-      <w:proofErr w:type="spellStart"/>
-      <w:r>
-        <w:t>TurnTo</w:t>
-      </w:r>
-      <w:proofErr w:type="spellEnd"/>
-      <w:r>
-        <w:t xml:space="preserve"> Historical Order Feed - Specific Date (Optional)</w:t>
-      </w:r>
-      <w:bookmarkEnd w:id="18"/>
-    </w:p>
-    <w:p>
-      <w:r>
-        <w:t xml:space="preserve">Purpose: Generates an order feed for a specific date in the </w:t>
-      </w:r>
-      <w:proofErr w:type="spellStart"/>
-      <w:r>
-        <w:t>TurnTo</w:t>
-      </w:r>
-      <w:proofErr w:type="spellEnd"/>
-      <w:r>
-        <w:t xml:space="preserve"> format and uploads it to </w:t>
-      </w:r>
-      <w:hyperlink r:id="rId24" w:history="1">
-        <w:r>
-          <w:rPr>
-            <w:rStyle w:val="Hyperlink"/>
-          </w:rPr>
-          <w:t>turnto.com</w:t>
-        </w:r>
-      </w:hyperlink>
-      <w:r>
-        <w:t xml:space="preserve"> via HTTP for processing</w:t>
-      </w:r>
-      <w:r>
-        <w:t xml:space="preserve">.  </w:t>
-      </w:r>
-      <w:r>
-        <w:t>This job is meant to be run manually, in the event that orders were skipped by the JS Feed or the Historical Feed - Ongoing</w:t>
-      </w:r>
-    </w:p>
-    <w:p/>
-    <w:p>
-      <w:r>
-        <w:t>The specific date order export feed is localized and may contain multiple feeds if more than one site level locale is enabled.</w:t>
-      </w:r>
-    </w:p>
-    <w:p/>
-    <w:p>
-      <w:pPr>
-        <w:pStyle w:val="ListParagraph"/>
-        <w:numPr>
-          <w:ilvl w:val="0"/>
-          <w:numId w:val="25"/>
-        </w:numPr>
-      </w:pPr>
-      <w:r>
-        <w:t>Login to your Business Manager account</w:t>
-      </w:r>
-    </w:p>
-    <w:p>
-      <w:pPr>
-        <w:pStyle w:val="ListParagraph"/>
-        <w:numPr>
-          <w:ilvl w:val="0"/>
-          <w:numId w:val="25"/>
-        </w:numPr>
-      </w:pPr>
-      <w:r>
-        <w:t>Click the Site Preferences link in the Merchant Tools section for your site</w:t>
-      </w:r>
-    </w:p>
-    <w:p>
-      <w:pPr>
-        <w:pStyle w:val="ListParagraph"/>
-        <w:numPr>
-          <w:ilvl w:val="0"/>
-          <w:numId w:val="25"/>
-        </w:numPr>
-      </w:pPr>
-      <w:r>
-        <w:t xml:space="preserve">Click Custom Preferences and then </w:t>
-      </w:r>
-      <w:proofErr w:type="spellStart"/>
-      <w:r>
-        <w:t>TurnTo</w:t>
-      </w:r>
-      <w:proofErr w:type="spellEnd"/>
-      <w:r>
-        <w:t xml:space="preserve"> Feeds</w:t>
-      </w:r>
-    </w:p>
-    <w:p>
-      <w:pPr>
-        <w:pStyle w:val="ListParagraph"/>
-        <w:numPr>
-          <w:ilvl w:val="0"/>
-          <w:numId w:val="25"/>
-        </w:numPr>
-      </w:pPr>
-      <w:r>
-        <w:t>Update the "Historical Order Date" preference to the specific date you want to export</w:t>
-      </w:r>
-    </w:p>
-    <w:p>
-      <w:pPr>
-        <w:pStyle w:val="ListParagraph"/>
-        <w:numPr>
-          <w:ilvl w:val="0"/>
-          <w:numId w:val="25"/>
-        </w:numPr>
-      </w:pPr>
-      <w:r>
-        <w:t>Click the Operations link in the Administration section</w:t>
-      </w:r>
-    </w:p>
-    <w:p>
-      <w:pPr>
-        <w:pStyle w:val="ListParagraph"/>
-        <w:numPr>
-          <w:ilvl w:val="0"/>
-          <w:numId w:val="25"/>
-        </w:numPr>
-      </w:pPr>
-      <w:r>
-        <w:t>Click Job Schedules</w:t>
-      </w:r>
-    </w:p>
-    <w:p>
-      <w:pPr>
-        <w:pStyle w:val="ListParagraph"/>
-        <w:numPr>
-          <w:ilvl w:val="0"/>
-          <w:numId w:val="25"/>
-        </w:numPr>
-      </w:pPr>
-      <w:r>
-        <w:t>Click "</w:t>
-      </w:r>
-      <w:proofErr w:type="spellStart"/>
-      <w:r>
-        <w:t>TurnToHistoricalOrderExportSpecificDate</w:t>
-      </w:r>
-      <w:proofErr w:type="spellEnd"/>
-      <w:r>
-        <w:t xml:space="preserve">" </w:t>
-      </w:r>
-    </w:p>
-    <w:p>
-      <w:pPr>
-        <w:pStyle w:val="ListParagraph"/>
-        <w:numPr>
-          <w:ilvl w:val="0"/>
-          <w:numId w:val="25"/>
-        </w:numPr>
-      </w:pPr>
-      <w:r>
-        <w:t>Verify the steps in the “Step Configurator” are set to the correct site</w:t>
-      </w:r>
-    </w:p>
-    <w:p>
-      <w:pPr>
-        <w:pStyle w:val="ListParagraph"/>
-        <w:numPr>
-          <w:ilvl w:val="0"/>
-          <w:numId w:val="25"/>
-        </w:numPr>
-      </w:pPr>
-      <w:r>
-        <w:t>Click "Run"</w:t>
-      </w:r>
-    </w:p>
-    <w:p>
-      <w:pPr>
-        <w:pStyle w:val="ListParagraph"/>
-        <w:numPr>
-          <w:ilvl w:val="0"/>
-          <w:numId w:val="25"/>
-        </w:numPr>
-        <w:ind w:left="810" w:hanging="450"/>
-      </w:pPr>
-      <w:r>
-        <w:t>Recommendation: Configure error handling for your email address for testing</w:t>
-      </w:r>
-    </w:p>
-    <w:p>
-      <w:pPr>
-        <w:pStyle w:val="Heading4"/>
-      </w:pPr>
-      <w:r>
-        <w:t>Multiple Locale Feed Setup</w:t>
-      </w:r>
-    </w:p>
-    <w:p>
-      <w:pPr>
-        <w:rPr>
-          <w:bCs/>
-        </w:rPr>
-      </w:pPr>
-      <w:r>
-        <w:rPr>
-          <w:bCs/>
-        </w:rPr>
-        <w:t xml:space="preserve">Sites with multiple locales can push localized feeds to </w:t>
-      </w:r>
-      <w:proofErr w:type="spellStart"/>
-      <w:r>
-        <w:rPr>
-          <w:bCs/>
-        </w:rPr>
-        <w:t>TurnTo</w:t>
-      </w:r>
-      <w:proofErr w:type="spellEnd"/>
-      <w:r>
-        <w:rPr>
-          <w:bCs/>
-        </w:rPr>
-        <w:t xml:space="preserve"> if set up in Business Manager</w:t>
-      </w:r>
-      <w:r>
-        <w:rPr>
-          <w:bCs/>
-        </w:rPr>
-        <w:t xml:space="preserve"> and in </w:t>
-      </w:r>
-      <w:proofErr w:type="spellStart"/>
-      <w:r>
-        <w:rPr>
-          <w:bCs/>
-        </w:rPr>
-        <w:t>TurnTo</w:t>
-      </w:r>
-      <w:proofErr w:type="spellEnd"/>
-      <w:r>
-        <w:rPr>
-          <w:bCs/>
-        </w:rPr>
-        <w:t>.</w:t>
-      </w:r>
-    </w:p>
-    <w:p/>
-    <w:p>
-      <w:r>
-        <w:rPr>
-          <w:b/>
-        </w:rPr>
-        <w:t>REMINDER</w:t>
-      </w:r>
-      <w:r>
-        <w:rPr>
-          <w:b/>
-        </w:rPr>
-        <w:t xml:space="preserve">: </w:t>
-      </w:r>
-      <w:r>
-        <w:rPr>
-          <w:b/>
-        </w:rPr>
-        <w:t>Th</w:t>
-      </w:r>
-      <w:r>
-        <w:rPr>
-          <w:b/>
-        </w:rPr>
-        <w:t>ose clients us</w:t>
-      </w:r>
-      <w:r>
-        <w:rPr>
-          <w:b/>
-        </w:rPr>
-        <w:t>ing the</w:t>
-      </w:r>
-      <w:r>
-        <w:rPr>
-          <w:b/>
-        </w:rPr>
-        <w:t xml:space="preserve"> ‘default’ locale </w:t>
-      </w:r>
-      <w:r>
-        <w:rPr>
-          <w:b/>
-        </w:rPr>
-        <w:t xml:space="preserve">in Salesforce </w:t>
-      </w:r>
-      <w:r>
-        <w:rPr>
-          <w:b/>
-        </w:rPr>
-        <w:t>will be required to modify</w:t>
-      </w:r>
-      <w:r>
-        <w:rPr>
-          <w:b/>
-        </w:rPr>
-        <w:t xml:space="preserve"> the function “</w:t>
-      </w:r>
-      <w:proofErr w:type="spellStart"/>
-      <w:r>
-        <w:rPr>
-          <w:b/>
-        </w:rPr>
-        <w:t>allowedLocales</w:t>
-      </w:r>
-      <w:proofErr w:type="spellEnd"/>
-      <w:r>
-        <w:rPr>
-          <w:b/>
-        </w:rPr>
-        <w:t xml:space="preserve">” in </w:t>
-      </w:r>
-      <w:r>
-        <w:rPr>
-          <w:b/>
-        </w:rPr>
-        <w:t>TurnTo</w:t>
-      </w:r>
-      <w:r>
-        <w:rPr>
-          <w:b/>
-        </w:rPr>
-        <w:t xml:space="preserve">HelperUtil.js </w:t>
-      </w:r>
-      <w:r>
-        <w:rPr>
-          <w:b/>
-        </w:rPr>
-        <w:t xml:space="preserve">to use </w:t>
-      </w:r>
-      <w:r>
-        <w:rPr>
-          <w:b/>
-        </w:rPr>
-        <w:t>an a</w:t>
-      </w:r>
-      <w:r>
-        <w:rPr>
-          <w:b/>
-        </w:rPr>
-        <w:t>ctual locale code</w:t>
-      </w:r>
-      <w:r>
-        <w:rPr>
-          <w:b/>
-        </w:rPr>
-        <w:t xml:space="preserve">.  The </w:t>
-      </w:r>
-      <w:proofErr w:type="spellStart"/>
-      <w:r>
-        <w:rPr>
-          <w:b/>
-        </w:rPr>
-        <w:t>TurnTo</w:t>
-      </w:r>
-      <w:proofErr w:type="spellEnd"/>
-      <w:r>
-        <w:rPr>
-          <w:b/>
-        </w:rPr>
-        <w:t xml:space="preserve"> system does not understand what the ‘default’ locale code means</w:t>
-      </w:r>
-      <w:r>
-        <w:rPr>
-          <w:b/>
-        </w:rPr>
-        <w:t xml:space="preserve"> so please write logic to check if the locale is “default” and then replace with another locale that is accepted per </w:t>
-      </w:r>
-      <w:proofErr w:type="spellStart"/>
-      <w:r>
-        <w:rPr>
-          <w:b/>
-        </w:rPr>
-        <w:t>TurnTo’s</w:t>
-      </w:r>
-      <w:proofErr w:type="spellEnd"/>
-      <w:r>
-        <w:rPr>
-          <w:b/>
-        </w:rPr>
-        <w:t xml:space="preserve"> allowed locales.</w:t>
-      </w:r>
-    </w:p>
-    <w:p/>
-    <w:p>
-      <w:pPr>
-        <w:pStyle w:val="Heading5"/>
-      </w:pPr>
-      <w:r>
-        <w:t>Download (for Reviews and UGC jobs)</w:t>
-      </w:r>
-    </w:p>
-    <w:p>
-      <w:pPr>
-        <w:pStyle w:val="ListParagraph"/>
-        <w:numPr>
-          <w:ilvl w:val="0"/>
-          <w:numId w:val="26"/>
-        </w:numPr>
-        <w:spacing w:after="160"/>
-      </w:pPr>
-      <w:r>
-        <w:t xml:space="preserve">Contact your </w:t>
-      </w:r>
-      <w:proofErr w:type="spellStart"/>
-      <w:r>
-        <w:t>TurnTo</w:t>
-      </w:r>
-      <w:proofErr w:type="spellEnd"/>
-      <w:r>
-        <w:t xml:space="preserve"> </w:t>
-      </w:r>
-      <w:r>
-        <w:t>Customer Success Manager</w:t>
-      </w:r>
-      <w:r>
-        <w:t xml:space="preserve"> </w:t>
-      </w:r>
-      <w:r>
-        <w:t xml:space="preserve">to enable multiple locales for your </w:t>
-      </w:r>
-      <w:proofErr w:type="spellStart"/>
-      <w:r>
-        <w:t>TurnTo</w:t>
-      </w:r>
-      <w:proofErr w:type="spellEnd"/>
-      <w:r>
-        <w:t xml:space="preserve"> setup</w:t>
-      </w:r>
-    </w:p>
-    <w:p>
-      <w:pPr>
-        <w:pStyle w:val="ListParagraph"/>
-        <w:numPr>
-          <w:ilvl w:val="0"/>
-          <w:numId w:val="26"/>
-        </w:numPr>
-        <w:spacing w:after="160"/>
-      </w:pPr>
-      <w:r>
-        <w:t>They will provide you with a set of Site and Auth Keys</w:t>
-      </w:r>
-    </w:p>
-    <w:p>
-      <w:pPr>
-        <w:pStyle w:val="ListParagraph"/>
-        <w:numPr>
-          <w:ilvl w:val="0"/>
-          <w:numId w:val="26"/>
-        </w:numPr>
-        <w:spacing w:after="160"/>
-      </w:pPr>
-      <w:r>
-        <w:t>In</w:t>
-      </w:r>
-      <w:r>
-        <w:t xml:space="preserve"> </w:t>
-      </w:r>
-      <w:r>
-        <w:t>Business Manager, click "Custom Preferences" in the Merchant Tools section, under Site Preferences</w:t>
-      </w:r>
-    </w:p>
-    <w:p>
-      <w:pPr>
-        <w:pStyle w:val="ListParagraph"/>
-        <w:numPr>
-          <w:ilvl w:val="0"/>
-          <w:numId w:val="26"/>
-        </w:numPr>
-        <w:spacing w:after="160"/>
-      </w:pPr>
-      <w:r>
-        <w:t xml:space="preserve">In </w:t>
-      </w:r>
-      <w:r>
-        <w:t>"</w:t>
-      </w:r>
-      <w:proofErr w:type="spellStart"/>
-      <w:r>
-        <w:t>TurnTo</w:t>
-      </w:r>
-      <w:proofErr w:type="spellEnd"/>
-      <w:r>
-        <w:t xml:space="preserve"> General Settings" </w:t>
-      </w:r>
-      <w:r>
-        <w:t xml:space="preserve">add the provided auth, domain, locale, and site key information in the </w:t>
-      </w:r>
-      <w:proofErr w:type="spellStart"/>
-      <w:r>
-        <w:t>TurnToSiteAuthKeyJSON</w:t>
-      </w:r>
-      <w:proofErr w:type="spellEnd"/>
-      <w:r>
-        <w:t xml:space="preserve"> field:</w:t>
-      </w:r>
-    </w:p>
-    <w:p>
-      <w:pPr>
-        <w:pStyle w:val="Quote"/>
-        <w:ind w:left="720"/>
-      </w:pPr>
-      <w:r>
-        <w:t>{</w:t>
-      </w:r>
-    </w:p>
-    <w:p>
-      <w:pPr>
-        <w:pStyle w:val="Quote"/>
-        <w:ind w:left="720"/>
-      </w:pPr>
-      <w:r>
-        <w:t xml:space="preserve">   </w:t>
-      </w:r>
-      <w:r>
-        <w:t>"</w:t>
-      </w:r>
-      <w:proofErr w:type="spellStart"/>
-      <w:r>
-        <w:t>siteKeyA</w:t>
-      </w:r>
-      <w:proofErr w:type="spellEnd"/>
-      <w:r>
-        <w:t>": {</w:t>
-      </w:r>
-    </w:p>
-    <w:p>
-      <w:pPr>
-        <w:pStyle w:val="Quote"/>
-        <w:ind w:left="720"/>
-      </w:pPr>
-      <w:r>
-        <w:t xml:space="preserve">   </w:t>
-      </w:r>
-      <w:r>
-        <w:t>"locales": "</w:t>
-      </w:r>
-      <w:proofErr w:type="spellStart"/>
-      <w:r>
-        <w:t>en_</w:t>
-      </w:r>
-      <w:proofErr w:type="gramStart"/>
-      <w:r>
-        <w:t>US,en</w:t>
-      </w:r>
-      <w:proofErr w:type="gramEnd"/>
-      <w:r>
-        <w:t>_CA</w:t>
-      </w:r>
-      <w:proofErr w:type="spellEnd"/>
-      <w:r>
-        <w:t>",</w:t>
-      </w:r>
-    </w:p>
-    <w:p>
-      <w:pPr>
-        <w:pStyle w:val="Quote"/>
-        <w:ind w:left="720"/>
-      </w:pPr>
-      <w:r>
-        <w:t xml:space="preserve">   </w:t>
-      </w:r>
-      <w:r>
-        <w:t>"domain": "turnto.com",</w:t>
-      </w:r>
-    </w:p>
-    <w:p>
-      <w:pPr>
-        <w:pStyle w:val="Quote"/>
-        <w:ind w:left="720"/>
-      </w:pPr>
-      <w:r>
-        <w:t xml:space="preserve">   </w:t>
-      </w:r>
-      <w:r>
-        <w:t>"</w:t>
-      </w:r>
-      <w:proofErr w:type="spellStart"/>
-      <w:r>
-        <w:t>authKey</w:t>
-      </w:r>
-      <w:proofErr w:type="spellEnd"/>
-      <w:r>
-        <w:t>": "</w:t>
-      </w:r>
-      <w:proofErr w:type="spellStart"/>
-      <w:r>
-        <w:t>authKey</w:t>
-      </w:r>
-      <w:proofErr w:type="spellEnd"/>
-      <w:r>
-        <w:t>"</w:t>
-      </w:r>
-    </w:p>
-    <w:p>
-      <w:pPr>
-        <w:pStyle w:val="Quote"/>
-        <w:ind w:left="720"/>
-      </w:pPr>
-      <w:r>
-        <w:lastRenderedPageBreak/>
-        <w:t xml:space="preserve">   </w:t>
-      </w:r>
-      <w:r>
-        <w:t>},</w:t>
-      </w:r>
-    </w:p>
-    <w:p>
-      <w:pPr>
-        <w:pStyle w:val="Quote"/>
-        <w:ind w:left="720"/>
-      </w:pPr>
-      <w:r>
-        <w:t xml:space="preserve">   </w:t>
-      </w:r>
-      <w:r>
-        <w:t>"</w:t>
-      </w:r>
-      <w:proofErr w:type="spellStart"/>
-      <w:r>
-        <w:t>siteKeyB</w:t>
-      </w:r>
-      <w:proofErr w:type="spellEnd"/>
-      <w:r>
-        <w:t>": {</w:t>
-      </w:r>
-    </w:p>
-    <w:p>
-      <w:pPr>
-        <w:pStyle w:val="Quote"/>
-        <w:ind w:left="720"/>
-      </w:pPr>
-      <w:r>
-        <w:t xml:space="preserve">   </w:t>
-      </w:r>
-      <w:r>
-        <w:t>"locales": "</w:t>
-      </w:r>
-      <w:proofErr w:type="spellStart"/>
-      <w:r>
-        <w:t>en_</w:t>
-      </w:r>
-      <w:proofErr w:type="gramStart"/>
-      <w:r>
-        <w:t>GB,fr</w:t>
-      </w:r>
-      <w:proofErr w:type="gramEnd"/>
-      <w:r>
-        <w:t>_FR</w:t>
-      </w:r>
-      <w:proofErr w:type="spellEnd"/>
-      <w:r>
-        <w:t>",</w:t>
-      </w:r>
-    </w:p>
-    <w:p>
-      <w:pPr>
-        <w:pStyle w:val="Quote"/>
-        <w:ind w:left="720"/>
-      </w:pPr>
-      <w:r>
-        <w:t xml:space="preserve">   </w:t>
-      </w:r>
-      <w:r>
-        <w:t>"domain": "turnto.eu",</w:t>
-      </w:r>
-    </w:p>
-    <w:p>
-      <w:pPr>
-        <w:pStyle w:val="Quote"/>
-        <w:ind w:left="720"/>
-      </w:pPr>
-      <w:r>
-        <w:t xml:space="preserve">   </w:t>
-      </w:r>
-      <w:r>
-        <w:t>"</w:t>
-      </w:r>
-      <w:proofErr w:type="spellStart"/>
-      <w:r>
-        <w:t>authKey</w:t>
-      </w:r>
-      <w:proofErr w:type="spellEnd"/>
-      <w:r>
-        <w:t>": "</w:t>
-      </w:r>
-      <w:proofErr w:type="spellStart"/>
-      <w:r>
-        <w:t>authKey</w:t>
-      </w:r>
-      <w:proofErr w:type="spellEnd"/>
-      <w:r>
-        <w:t>"</w:t>
-      </w:r>
-    </w:p>
-    <w:p>
-      <w:pPr>
-        <w:pStyle w:val="Quote"/>
-        <w:ind w:left="720"/>
-      </w:pPr>
-      <w:r>
-        <w:t xml:space="preserve">   </w:t>
-      </w:r>
-      <w:r>
-        <w:t>}</w:t>
-      </w:r>
-    </w:p>
-    <w:p>
-      <w:pPr>
-        <w:pStyle w:val="Quote"/>
-        <w:ind w:left="720"/>
-      </w:pPr>
-      <w:r>
-        <w:t>}</w:t>
-      </w:r>
-    </w:p>
-    <w:p>
-      <w:pPr>
-        <w:pStyle w:val="NoSpacing"/>
-      </w:pPr>
-    </w:p>
-    <w:p>
-      <w:r>
-        <w:rPr>
-          <w:noProof/>
-        </w:rPr>
-        <w:drawing>
-          <wp:inline distT="0" distB="0" distL="0" distR="0" wp14:anchorId="6815A06C" wp14:editId="58B386BA">
-            <wp:extent cx="5943600" cy="2459355"/>
-            <wp:effectExtent l="0" t="0" r="0" b="4445"/>
-            <wp:docPr id="15" name="Picture 15"/>
-            <wp:cNvGraphicFramePr>
-              <a:graphicFrameLocks xmlns:a="http://schemas.openxmlformats.org/drawingml/2006/main" noChangeAspect="1"/>
-            </wp:cNvGraphicFramePr>
-            <a:graphic xmlns:a="http://schemas.openxmlformats.org/drawingml/2006/main">
-              <a:graphicData uri="http://schemas.openxmlformats.org/drawingml/2006/picture">
-                <pic:pic xmlns:pic="http://schemas.openxmlformats.org/drawingml/2006/picture">
-                  <pic:nvPicPr>
-                    <pic:cNvPr id="6" name="Screen Shot 2019-08-20 at 3.26.12 PM.png"/>
-                    <pic:cNvPicPr/>
-                  </pic:nvPicPr>
-                  <pic:blipFill>
-                    <a:blip r:embed="rId12"/>
-                    <a:stretch>
-                      <a:fillRect/>
-                    </a:stretch>
-                  </pic:blipFill>
-                  <pic:spPr>
-                    <a:xfrm>
-                      <a:off x="0" y="0"/>
-                      <a:ext cx="5943600" cy="2459355"/>
-                    </a:xfrm>
-                    <a:prstGeom prst="rect">
-                      <a:avLst/>
-                    </a:prstGeom>
-                  </pic:spPr>
-                </pic:pic>
-              </a:graphicData>
-            </a:graphic>
-          </wp:inline>
-        </w:drawing>
-      </w:r>
-    </w:p>
-    <w:p>
-      <w:r>
-        <w:t>Each download feed URL will contain the unique auth and site keys to distinguish locales.</w:t>
-      </w:r>
-    </w:p>
-    <w:p>
-      <w:pPr>
-        <w:pStyle w:val="NoSpacing"/>
-      </w:pPr>
-    </w:p>
-    <w:p>
-      <w:pPr>
-        <w:pStyle w:val="Quote"/>
-      </w:pPr>
-      <w:r>
-        <w:t xml:space="preserve">Download Feed Example (for Reviews and UGC): </w:t>
-      </w:r>
-      <w:hyperlink r:id="rId25" w:tgtFrame="_blank" w:history="1">
-        <w:r>
-          <w:rPr>
-            <w:rStyle w:val="Hyperlink"/>
-            <w:rFonts w:ascii="Consolas" w:hAnsi="Consolas" w:cs="Consolas"/>
-            <w:iCs/>
-            <w:sz w:val="22"/>
-            <w:szCs w:val="22"/>
-          </w:rPr>
-          <w:t>http://www.turnto.com/static/export/YOURSITEKEY/YOURAUTHKEY/turnto-ugc.xml</w:t>
-        </w:r>
-      </w:hyperlink>
-    </w:p>
-    <w:p>
-      <w:pPr>
-        <w:pStyle w:val="NoSpacing"/>
-      </w:pPr>
-    </w:p>
-    <w:p>
-      <w:pPr>
-        <w:pStyle w:val="Heading5"/>
-      </w:pPr>
-      <w:r>
-        <w:t>Upload (for Catalog and Order Export jobs)</w:t>
-      </w:r>
-    </w:p>
-    <w:p>
-      <w:pPr>
-        <w:rPr>
-          <w:b/>
-          <w:bCs/>
-        </w:rPr>
-      </w:pPr>
-      <w:r>
-        <w:rPr>
-          <w:b/>
-          <w:bCs/>
-        </w:rPr>
-        <w:t>NOTE: The following steps are the same as the previous Download section.</w:t>
-      </w:r>
-    </w:p>
-    <w:p/>
-    <w:p>
-      <w:pPr>
-        <w:pStyle w:val="ListParagraph"/>
-        <w:numPr>
-          <w:ilvl w:val="0"/>
-          <w:numId w:val="27"/>
-        </w:numPr>
-        <w:spacing w:after="160"/>
-      </w:pPr>
-      <w:bookmarkStart w:id="19" w:name="_Toc469044348"/>
-      <w:r>
-        <w:t xml:space="preserve">Contact your </w:t>
-      </w:r>
-      <w:proofErr w:type="spellStart"/>
-      <w:r>
-        <w:t>TurnTo</w:t>
-      </w:r>
-      <w:proofErr w:type="spellEnd"/>
-      <w:r>
-        <w:t xml:space="preserve"> </w:t>
-      </w:r>
-      <w:r>
-        <w:t>Customer Success Manager</w:t>
-      </w:r>
-      <w:r>
-        <w:t xml:space="preserve"> </w:t>
-      </w:r>
-      <w:r>
-        <w:t xml:space="preserve">to enable multiple locales for your </w:t>
-      </w:r>
-      <w:proofErr w:type="spellStart"/>
-      <w:r>
-        <w:t>TurnTo</w:t>
-      </w:r>
-      <w:proofErr w:type="spellEnd"/>
-      <w:r>
-        <w:t xml:space="preserve"> setup</w:t>
-      </w:r>
-    </w:p>
-    <w:p>
-      <w:pPr>
-        <w:pStyle w:val="ListParagraph"/>
-        <w:numPr>
-          <w:ilvl w:val="0"/>
-          <w:numId w:val="27"/>
-        </w:numPr>
-        <w:spacing w:after="160"/>
-      </w:pPr>
-      <w:r>
-        <w:t>They will provide you with a set of Site and Auth Keys</w:t>
-      </w:r>
-    </w:p>
-    <w:p>
-      <w:pPr>
-        <w:pStyle w:val="ListParagraph"/>
-        <w:numPr>
-          <w:ilvl w:val="0"/>
-          <w:numId w:val="27"/>
-        </w:numPr>
-        <w:spacing w:after="160"/>
-      </w:pPr>
-      <w:r>
-        <w:t>In</w:t>
-      </w:r>
-      <w:r>
-        <w:t xml:space="preserve"> </w:t>
-      </w:r>
-      <w:r>
-        <w:t>Business Manager, click "Custom Preferences" in the Merchant Tools section, under Site Preferences</w:t>
-      </w:r>
-    </w:p>
-    <w:p>
-      <w:pPr>
-        <w:pStyle w:val="ListParagraph"/>
-        <w:numPr>
-          <w:ilvl w:val="0"/>
-          <w:numId w:val="27"/>
-        </w:numPr>
-        <w:spacing w:after="0"/>
-      </w:pPr>
-      <w:r>
-        <w:t xml:space="preserve">In </w:t>
-      </w:r>
-      <w:r>
-        <w:t>"</w:t>
-      </w:r>
-      <w:proofErr w:type="spellStart"/>
-      <w:r>
-        <w:t>TurnTo</w:t>
-      </w:r>
-      <w:proofErr w:type="spellEnd"/>
-      <w:r>
-        <w:t xml:space="preserve"> General Settings" </w:t>
-      </w:r>
-      <w:r>
-        <w:t xml:space="preserve">add the provided auth, domain, locale, and site key information in the </w:t>
-      </w:r>
-      <w:proofErr w:type="spellStart"/>
-      <w:r>
-        <w:t>TurnToSiteAuthKeyJSON</w:t>
-      </w:r>
-      <w:proofErr w:type="spellEnd"/>
-      <w:r>
-        <w:t xml:space="preserve"> field:</w:t>
-      </w:r>
-    </w:p>
-    <w:p>
-      <w:pPr>
-        <w:pStyle w:val="Quote"/>
-        <w:ind w:left="916"/>
-      </w:pPr>
-      <w:r>
-        <w:t>{</w:t>
-      </w:r>
-    </w:p>
-    <w:p>
-      <w:pPr>
-        <w:pStyle w:val="Quote"/>
-        <w:ind w:left="916"/>
-      </w:pPr>
-      <w:r>
-        <w:t xml:space="preserve">   </w:t>
-      </w:r>
-      <w:r>
-        <w:t>"</w:t>
-      </w:r>
-      <w:proofErr w:type="spellStart"/>
-      <w:r>
-        <w:t>siteKeyA</w:t>
-      </w:r>
-      <w:proofErr w:type="spellEnd"/>
-      <w:r>
-        <w:t>": {</w:t>
-      </w:r>
-    </w:p>
-    <w:p>
-      <w:pPr>
-        <w:pStyle w:val="Quote"/>
-        <w:ind w:left="916"/>
-      </w:pPr>
-      <w:r>
-        <w:t xml:space="preserve">   </w:t>
-      </w:r>
-      <w:r>
-        <w:t>"locales": "</w:t>
-      </w:r>
-      <w:proofErr w:type="spellStart"/>
-      <w:r>
-        <w:t>en_</w:t>
-      </w:r>
-      <w:proofErr w:type="gramStart"/>
-      <w:r>
-        <w:t>US,en</w:t>
-      </w:r>
-      <w:proofErr w:type="gramEnd"/>
-      <w:r>
-        <w:t>_CA</w:t>
-      </w:r>
-      <w:proofErr w:type="spellEnd"/>
-      <w:r>
-        <w:t>",</w:t>
-      </w:r>
-    </w:p>
-    <w:p>
-      <w:pPr>
-        <w:pStyle w:val="Quote"/>
-        <w:ind w:left="916"/>
-      </w:pPr>
-      <w:r>
-        <w:t xml:space="preserve">   </w:t>
-      </w:r>
-      <w:r>
-        <w:t>"domain": "turnto.com",</w:t>
-      </w:r>
-    </w:p>
-    <w:p>
-      <w:pPr>
-        <w:pStyle w:val="Quote"/>
-        <w:ind w:left="916"/>
-      </w:pPr>
-      <w:r>
-        <w:t xml:space="preserve">   </w:t>
-      </w:r>
-      <w:r>
-        <w:t>"</w:t>
-      </w:r>
-      <w:proofErr w:type="spellStart"/>
-      <w:r>
-        <w:t>authKey</w:t>
-      </w:r>
-      <w:proofErr w:type="spellEnd"/>
-      <w:r>
-        <w:t>": "</w:t>
-      </w:r>
-      <w:proofErr w:type="spellStart"/>
-      <w:r>
-        <w:t>authKey</w:t>
-      </w:r>
-      <w:proofErr w:type="spellEnd"/>
-      <w:r>
-        <w:t>"</w:t>
-      </w:r>
-    </w:p>
-    <w:p>
-      <w:pPr>
-        <w:pStyle w:val="Quote"/>
-        <w:ind w:left="916"/>
-      </w:pPr>
-      <w:r>
-        <w:t xml:space="preserve">   </w:t>
-      </w:r>
-      <w:r>
-        <w:t>},</w:t>
-      </w:r>
-    </w:p>
-    <w:p>
-      <w:pPr>
-        <w:pStyle w:val="Quote"/>
-        <w:ind w:left="916"/>
-      </w:pPr>
-      <w:r>
-        <w:t xml:space="preserve">   </w:t>
-      </w:r>
-      <w:r>
-        <w:t>"</w:t>
-      </w:r>
-      <w:proofErr w:type="spellStart"/>
-      <w:r>
-        <w:t>siteKeyB</w:t>
-      </w:r>
-      <w:proofErr w:type="spellEnd"/>
-      <w:r>
-        <w:t>": {</w:t>
-      </w:r>
-    </w:p>
-    <w:p>
-      <w:pPr>
-        <w:pStyle w:val="Quote"/>
-        <w:ind w:left="916"/>
-      </w:pPr>
-      <w:r>
-        <w:t xml:space="preserve">   </w:t>
-      </w:r>
-      <w:r>
-        <w:t>"locales": "</w:t>
-      </w:r>
-      <w:proofErr w:type="spellStart"/>
-      <w:r>
-        <w:t>en_</w:t>
-      </w:r>
-      <w:proofErr w:type="gramStart"/>
-      <w:r>
-        <w:t>GB,fr</w:t>
-      </w:r>
-      <w:proofErr w:type="gramEnd"/>
-      <w:r>
-        <w:t>_FR</w:t>
-      </w:r>
-      <w:proofErr w:type="spellEnd"/>
-      <w:r>
-        <w:t>",</w:t>
-      </w:r>
-    </w:p>
-    <w:p>
-      <w:pPr>
-        <w:pStyle w:val="Quote"/>
-        <w:ind w:left="916"/>
-      </w:pPr>
-      <w:r>
-        <w:lastRenderedPageBreak/>
-        <w:t xml:space="preserve">   </w:t>
-      </w:r>
-      <w:r>
-        <w:t>"domain": "turnto.eu",</w:t>
-      </w:r>
-    </w:p>
-    <w:p>
-      <w:pPr>
-        <w:pStyle w:val="Quote"/>
-        <w:ind w:left="916"/>
-      </w:pPr>
-      <w:r>
-        <w:t xml:space="preserve">   </w:t>
-      </w:r>
-      <w:r>
-        <w:t>"</w:t>
-      </w:r>
-      <w:proofErr w:type="spellStart"/>
-      <w:r>
-        <w:t>authKey</w:t>
-      </w:r>
-      <w:proofErr w:type="spellEnd"/>
-      <w:r>
-        <w:t>": "</w:t>
-      </w:r>
-      <w:proofErr w:type="spellStart"/>
-      <w:r>
-        <w:t>authKey</w:t>
-      </w:r>
-      <w:proofErr w:type="spellEnd"/>
-      <w:r>
-        <w:t>"</w:t>
-      </w:r>
-    </w:p>
-    <w:p>
-      <w:pPr>
-        <w:pStyle w:val="Quote"/>
-        <w:ind w:left="916"/>
-      </w:pPr>
-      <w:r>
-        <w:t xml:space="preserve">   </w:t>
-      </w:r>
-      <w:r>
-        <w:t>}</w:t>
-      </w:r>
-    </w:p>
-    <w:p>
-      <w:pPr>
-        <w:pStyle w:val="Quote"/>
-        <w:ind w:left="916"/>
-      </w:pPr>
-      <w:r>
-        <w:t>}</w:t>
-      </w:r>
-    </w:p>
-    <w:p>
-      <w:pPr>
-        <w:pStyle w:val="Quote"/>
-      </w:pPr>
-      <w:r>
-        <w:t xml:space="preserve">Upload Feed Example (for Catalog and Orders exports): </w:t>
-      </w:r>
-      <w:hyperlink r:id="rId26" w:history="1">
-        <w:r>
-          <w:t>http://www.turnto.com/feedUpload/postfile</w:t>
-        </w:r>
-      </w:hyperlink>
-      <w:r>
-        <w:t xml:space="preserve"> </w:t>
-      </w:r>
-      <w:r>
-        <w:rPr>
-          <w:rStyle w:val="m-5175769436658978726inbox-inbox-wysiwyg-font-size-small"/>
-        </w:rPr>
-        <w:t xml:space="preserve"> </w:t>
-      </w:r>
-    </w:p>
-    <w:p>
-      <w:pPr>
-        <w:pStyle w:val="NoSpacing"/>
-      </w:pPr>
-    </w:p>
-    <w:p>
-      <w:r>
-        <w:t>The URL is not unique per locale, instead the content request body will contain multiple HTTP request parts to distinguish the locale using both site and auth keys.</w:t>
-      </w:r>
-    </w:p>
-    <w:p>
-      <w:pPr>
-        <w:pStyle w:val="NoSpacing"/>
-      </w:pPr>
-    </w:p>
-    <w:p>
-      <w:r>
-        <w:t>Content HTTP Request parts</w:t>
-      </w:r>
-    </w:p>
-    <w:p>
-      <w:pPr>
-        <w:pStyle w:val="ListParagraph"/>
-        <w:numPr>
-          <w:ilvl w:val="0"/>
-          <w:numId w:val="10"/>
-        </w:numPr>
-        <w:spacing w:after="160"/>
-      </w:pPr>
-      <w:r>
-        <w:t>File -&gt; locale specific file to upload</w:t>
-      </w:r>
-    </w:p>
-    <w:p>
-      <w:pPr>
-        <w:pStyle w:val="ListParagraph"/>
-        <w:numPr>
-          <w:ilvl w:val="0"/>
-          <w:numId w:val="10"/>
-        </w:numPr>
-        <w:spacing w:after="160"/>
-      </w:pPr>
-      <w:proofErr w:type="spellStart"/>
-      <w:r>
-        <w:t>SiteKey</w:t>
-      </w:r>
-      <w:proofErr w:type="spellEnd"/>
-      <w:r>
-        <w:t xml:space="preserve"> -&gt; locale specific site key</w:t>
-      </w:r>
-    </w:p>
-    <w:p>
-      <w:pPr>
-        <w:pStyle w:val="ListParagraph"/>
-        <w:numPr>
-          <w:ilvl w:val="0"/>
-          <w:numId w:val="10"/>
-        </w:numPr>
-        <w:spacing w:after="160"/>
-      </w:pPr>
-      <w:proofErr w:type="spellStart"/>
-      <w:r>
-        <w:t>AuthKey</w:t>
-      </w:r>
-      <w:proofErr w:type="spellEnd"/>
-      <w:r>
-        <w:t xml:space="preserve"> -&gt; locale specific auth key</w:t>
-      </w:r>
-    </w:p>
-    <w:p>
-      <w:pPr>
-        <w:pStyle w:val="ListParagraph"/>
-        <w:numPr>
-          <w:ilvl w:val="0"/>
-          <w:numId w:val="10"/>
-        </w:numPr>
-        <w:spacing w:after="160"/>
-      </w:pPr>
-      <w:r>
-        <w:t xml:space="preserve">Feed Style -&gt; always the following </w:t>
-      </w:r>
-      <w:r>
-        <w:t>string “tab-style.1”</w:t>
-      </w:r>
-    </w:p>
-    <w:p>
-      <w:pPr>
-        <w:pStyle w:val="Heading4"/>
-      </w:pPr>
-      <w:proofErr w:type="spellStart"/>
-      <w:r>
-        <w:t>TurnTo</w:t>
-      </w:r>
-      <w:proofErr w:type="spellEnd"/>
-      <w:r>
-        <w:t xml:space="preserve"> SKU-to-Average Rating Feed (Optional)</w:t>
-      </w:r>
-      <w:bookmarkEnd w:id="19"/>
-    </w:p>
-    <w:p>
-      <w:r>
-        <w:t>Purpose:</w:t>
-      </w:r>
-      <w:r>
-        <w:t xml:space="preserve"> </w:t>
-      </w:r>
-      <w:r>
-        <w:t xml:space="preserve">Downloads and imports the nightly </w:t>
-      </w:r>
-      <w:proofErr w:type="spellStart"/>
-      <w:r>
-        <w:t>sku</w:t>
-      </w:r>
-      <w:proofErr w:type="spellEnd"/>
-      <w:r>
-        <w:t xml:space="preserve">-to-average-rating feed for </w:t>
-      </w:r>
-      <w:r>
-        <w:t>use in the attribute refinements on pages such as search results and category landing</w:t>
-      </w:r>
-    </w:p>
-    <w:p/>
-    <w:p>
-      <w:pPr>
-        <w:rPr>
-          <w:b/>
-        </w:rPr>
-      </w:pPr>
-      <w:r>
-        <w:rPr>
-          <w:b/>
-        </w:rPr>
-        <w:t>NOTE: In order to use this job, the steps in “Custom Job Components</w:t>
-      </w:r>
-      <w:r>
-        <w:rPr>
-          <w:b/>
-        </w:rPr>
-        <w:t>”</w:t>
-      </w:r>
-      <w:r>
-        <w:rPr>
-          <w:b/>
-        </w:rPr>
-        <w:t xml:space="preserve"> must be completed.</w:t>
-      </w:r>
-    </w:p>
-    <w:p>
-      <w:pPr>
-        <w:pStyle w:val="NoSpacing"/>
-      </w:pPr>
-    </w:p>
-    <w:p>
-      <w:pPr>
-        <w:rPr>
-          <w:b/>
-        </w:rPr>
-      </w:pPr>
-      <w:r>
-        <w:rPr>
-          <w:b/>
-        </w:rPr>
-        <w:t>NOTE: If your site has multiple locales, the feeds can be localized if setup in Business manager.</w:t>
-      </w:r>
-    </w:p>
-    <w:p/>
-    <w:p>
-      <w:pPr>
-        <w:pStyle w:val="ListParagraph"/>
-        <w:numPr>
-          <w:ilvl w:val="0"/>
-          <w:numId w:val="2"/>
-        </w:numPr>
-        <w:spacing w:after="160"/>
-      </w:pPr>
-      <w:r>
-        <w:t xml:space="preserve">Contact your </w:t>
-      </w:r>
-      <w:proofErr w:type="spellStart"/>
-      <w:r>
-        <w:t>TurnTo</w:t>
-      </w:r>
-      <w:proofErr w:type="spellEnd"/>
-      <w:r>
-        <w:t xml:space="preserve"> Custom Success Manager to enable the </w:t>
-      </w:r>
-      <w:proofErr w:type="spellStart"/>
-      <w:r>
-        <w:t>Sku</w:t>
-      </w:r>
-      <w:proofErr w:type="spellEnd"/>
-      <w:r>
-        <w:t xml:space="preserve"> Average Rating Feed</w:t>
-      </w:r>
-      <w:r>
-        <w:t xml:space="preserve"> for your account.</w:t>
-      </w:r>
-    </w:p>
-    <w:p>
-      <w:pPr>
-        <w:pStyle w:val="ListParagraph"/>
-        <w:numPr>
-          <w:ilvl w:val="0"/>
-          <w:numId w:val="2"/>
-        </w:numPr>
-        <w:spacing w:after="160"/>
-      </w:pPr>
-      <w:r>
-        <w:t>After the nightly feed is generated, verify that you can access the feed via a browser at:</w:t>
-      </w:r>
-      <w:r>
-        <w:t xml:space="preserve"> </w:t>
-      </w:r>
-      <w:hyperlink r:id="rId27" w:history="1">
-        <w:r>
-          <w:rPr>
-            <w:rStyle w:val="Hyperlink"/>
-          </w:rPr>
-          <w:t>http://www.turnto.com/static/export/YOURSITEKEYHERE/YOURAUTHKEYHERE/turnto-skuaveragerating.xml</w:t>
-        </w:r>
-      </w:hyperlink>
-    </w:p>
-    <w:p>
-      <w:pPr>
-        <w:pStyle w:val="ListParagraph"/>
-        <w:numPr>
-          <w:ilvl w:val="0"/>
-          <w:numId w:val="2"/>
-        </w:numPr>
-        <w:spacing w:after="160"/>
-      </w:pPr>
-      <w:r>
-        <w:t xml:space="preserve">Login to </w:t>
-      </w:r>
-      <w:r>
-        <w:t>your Business Manager account</w:t>
-      </w:r>
-      <w:r>
-        <w:rPr>
-          <w:noProof/>
-        </w:rPr>
-        <mc:AlternateContent>
-          <mc:Choice Requires="wpg">
-            <w:drawing>
-              <wp:anchor distT="0" distB="0" distL="114300" distR="114300" simplePos="0" relativeHeight="251674624" behindDoc="1" locked="0" layoutInCell="1" allowOverlap="1" wp14:anchorId="1BEF06A8" wp14:editId="3BDF0B5C">
-                <wp:simplePos x="0" y="0"/>
-                <wp:positionH relativeFrom="page">
-                  <wp:posOffset>283210</wp:posOffset>
-                </wp:positionH>
-                <wp:positionV relativeFrom="page">
-                  <wp:posOffset>265430</wp:posOffset>
-                </wp:positionV>
-                <wp:extent cx="338328" cy="338328"/>
-                <wp:effectExtent l="0" t="0" r="0" b="0"/>
-                <wp:wrapNone/>
-                <wp:docPr id="88" name="Group 4"/>
-                <wp:cNvGraphicFramePr>
-                  <a:graphicFrameLocks xmlns:a="http://schemas.openxmlformats.org/drawingml/2006/main"/>
-                </wp:cNvGraphicFramePr>
-                <a:graphic xmlns:a="http://schemas.openxmlformats.org/drawingml/2006/main">
-                  <a:graphicData uri="http://schemas.microsoft.com/office/word/2010/wordprocessingGroup">
-                    <wpg:wgp>
-                      <wpg:cNvGrpSpPr>
-                        <a:grpSpLocks/>
-                      </wpg:cNvGrpSpPr>
-                      <wpg:grpSpPr bwMode="auto">
-                        <a:xfrm>
-                          <a:off x="0" y="0"/>
-                          <a:ext cx="338328" cy="338328"/>
-                          <a:chOff x="301" y="333"/>
-                          <a:chExt cx="660" cy="660"/>
-                        </a:xfrm>
-                        <a:extLst>
-                          <a:ext uri="{0CCBE362-F206-4b92-989A-16890622DB6E}">
-                            <ma14:wrappingTextBoxFlag xmlns:ma14="http://schemas.microsoft.com/office/mac/drawingml/2011/main" xmlns:w="http://schemas.openxmlformats.org/wordprocessingml/2006/main" xmlns:w10="urn:schemas-microsoft-com:office:word" xmlns:v="urn:schemas-microsoft-com:vml" xmlns:o="urn:schemas-microsoft-com:office:office" xmlns:mv="urn:schemas-microsoft-com:mac:vml" xmlns:mo="http://schemas.microsoft.com/office/mac/office/2008/main" xmlns=""/>
-                          </a:ext>
-                        </a:extLst>
-                      </wpg:grpSpPr>
-                      <wpg:grpSp>
-                        <wpg:cNvPr id="89" name="Group 5"/>
-                        <wpg:cNvGrpSpPr>
-                          <a:grpSpLocks/>
-                        </wpg:cNvGrpSpPr>
-                        <wpg:grpSpPr bwMode="auto">
-                          <a:xfrm>
-                            <a:off x="301" y="333"/>
-                            <a:ext cx="660" cy="660"/>
-                            <a:chOff x="301" y="333"/>
-                            <a:chExt cx="660" cy="660"/>
-                          </a:xfrm>
-                        </wpg:grpSpPr>
-                        <wps:wsp>
-                          <wps:cNvPr id="90" name="Freeform 7"/>
-                          <wps:cNvSpPr>
-                            <a:spLocks/>
-                          </wps:cNvSpPr>
-                          <wps:spPr bwMode="auto">
-                            <a:xfrm>
-                              <a:off x="301" y="333"/>
-                              <a:ext cx="660" cy="660"/>
-                            </a:xfrm>
-                            <a:custGeom>
-                              <a:avLst/>
-                              <a:gdLst>
-                                <a:gd name="T0" fmla="+- 0 301 301"/>
-                                <a:gd name="T1" fmla="*/ T0 w 660"/>
-                                <a:gd name="T2" fmla="+- 0 333 333"/>
-                                <a:gd name="T3" fmla="*/ 333 h 660"/>
-                                <a:gd name="T4" fmla="+- 0 961 301"/>
-                                <a:gd name="T5" fmla="*/ T4 w 660"/>
-                                <a:gd name="T6" fmla="+- 0 333 333"/>
-                                <a:gd name="T7" fmla="*/ 333 h 660"/>
-                                <a:gd name="T8" fmla="+- 0 961 301"/>
-                                <a:gd name="T9" fmla="*/ T8 w 660"/>
-                                <a:gd name="T10" fmla="+- 0 993 333"/>
-                                <a:gd name="T11" fmla="*/ 993 h 660"/>
-                                <a:gd name="T12" fmla="+- 0 301 301"/>
-                                <a:gd name="T13" fmla="*/ T12 w 660"/>
-                                <a:gd name="T14" fmla="+- 0 993 333"/>
-                                <a:gd name="T15" fmla="*/ 993 h 660"/>
-                                <a:gd name="T16" fmla="+- 0 301 301"/>
-                                <a:gd name="T17" fmla="*/ T16 w 660"/>
-                                <a:gd name="T18" fmla="+- 0 333 333"/>
-                                <a:gd name="T19" fmla="*/ 333 h 660"/>
-                              </a:gdLst>
-                              <a:ahLst/>
-                              <a:cxnLst>
-                                <a:cxn ang="0">
-                                  <a:pos x="T1" y="T3"/>
-                                </a:cxn>
-                                <a:cxn ang="0">
-                                  <a:pos x="T5" y="T7"/>
-                                </a:cxn>
-                                <a:cxn ang="0">
-                                  <a:pos x="T9" y="T11"/>
-                                </a:cxn>
-                                <a:cxn ang="0">
-                                  <a:pos x="T13" y="T15"/>
-                                </a:cxn>
-                                <a:cxn ang="0">
-                                  <a:pos x="T17" y="T19"/>
-                                </a:cxn>
-                              </a:cxnLst>
-                              <a:rect l="0" t="0" r="r" b="b"/>
-                              <a:pathLst>
-                                <a:path w="660" h="660">
-                                  <a:moveTo>
-                                    <a:pt x="0" y="0"/>
-                                  </a:moveTo>
-                                  <a:lnTo>
-                                    <a:pt x="660" y="0"/>
-                                  </a:lnTo>
-                                  <a:lnTo>
-                                    <a:pt x="660" y="660"/>
-                                  </a:lnTo>
-                                  <a:lnTo>
-                                    <a:pt x="0" y="660"/>
-                                  </a:lnTo>
-                                  <a:lnTo>
-                                    <a:pt x="0" y="0"/>
-                                  </a:lnTo>
-                                </a:path>
-                              </a:pathLst>
-                            </a:custGeom>
-                            <a:noFill/>
-                            <a:ln>
-                              <a:noFill/>
-                            </a:ln>
-                            <a:extLst>
-                              <a:ext uri="{909E8E84-426E-40dd-AFC4-6F175D3DCCD1}">
-                                <a14:hiddenFill xmlns:a14="http://schemas.microsoft.com/office/drawing/2010/main" xmlns:w="http://schemas.openxmlformats.org/wordprocessingml/2006/main" xmlns:w10="urn:schemas-microsoft-com:office:word" xmlns:v="urn:schemas-microsoft-com:vml" xmlns:o="urn:schemas-microsoft-com:office:office" xmlns:mv="urn:schemas-microsoft-com:mac:vml" xmlns:mo="http://schemas.microsoft.com/office/mac/office/2008/main" xmlns="">
-                                  <a:solidFill>
-                                    <a:srgbClr val="000000"/>
-                                  </a:solidFill>
-                                </a14:hiddenFill>
-                              </a:ext>
-                              <a:ext uri="{91240B29-F687-4f45-9708-019B960494DF}">
-                                <a14:hiddenLine xmlns:a14="http://schemas.microsoft.com/office/drawing/2010/main" xmlns:w="http://schemas.openxmlformats.org/wordprocessingml/2006/main" xmlns:w10="urn:schemas-microsoft-com:office:word" xmlns:v="urn:schemas-microsoft-com:vml" xmlns:o="urn:schemas-microsoft-com:office:office" xmlns:mv="urn:schemas-microsoft-com:mac:vml" xmlns:mo="http://schemas.microsoft.com/office/mac/office/2008/main" xmlns="" w="9525">
-                                  <a:solidFill>
-                                    <a:srgbClr val="000000"/>
-                                  </a:solidFill>
-                                  <a:round/>
-                                  <a:headEnd/>
-                                  <a:tailEnd/>
-                                </a14:hiddenLine>
-                              </a:ext>
-                            </a:extLst>
-                          </wps:spPr>
-                          <wps:bodyPr rot="0" vert="horz" wrap="square" lIns="91440" tIns="45720" rIns="91440" bIns="45720" anchor="t" anchorCtr="0" upright="1">
-                            <a:noAutofit/>
-                          </wps:bodyPr>
-                        </wps:wsp>
-                        <pic:pic xmlns:pic="http://schemas.openxmlformats.org/drawingml/2006/picture">
-                          <pic:nvPicPr>
-                            <pic:cNvPr id="91" name="Picture 6"/>
-                            <pic:cNvPicPr>
-                              <a:picLocks noChangeAspect="1" noChangeArrowheads="1"/>
-                            </pic:cNvPicPr>
-                          </pic:nvPicPr>
-                          <pic:blipFill>
-                            <a:blip r:embed="rId13">
-                              <a:extLst>
-                                <a:ext uri="{28A0092B-C50C-407E-A947-70E740481C1C}">
-                                  <a14:useLocalDpi xmlns:a14="http://schemas.microsoft.com/office/drawing/2010/main" val="0"/>
-                                </a:ext>
-                              </a:extLst>
-                            </a:blip>
-                            <a:srcRect/>
-                            <a:stretch>
-                              <a:fillRect/>
-                            </a:stretch>
-                          </pic:blipFill>
-                          <pic:spPr bwMode="auto">
-                            <a:xfrm>
-                              <a:off x="301" y="333"/>
-                              <a:ext cx="660" cy="660"/>
-                            </a:xfrm>
-                            <a:prstGeom prst="rect">
-                              <a:avLst/>
-                            </a:prstGeom>
-                            <a:noFill/>
-                            <a:extLst>
-                              <a:ext uri="{909E8E84-426E-40dd-AFC4-6F175D3DCCD1}">
-                                <a14:hiddenFill xmlns:a14="http://schemas.microsoft.com/office/drawing/2010/main" xmlns:w="http://schemas.openxmlformats.org/wordprocessingml/2006/main" xmlns:w10="urn:schemas-microsoft-com:office:word" xmlns:v="urn:schemas-microsoft-com:vml" xmlns:o="urn:schemas-microsoft-com:office:office" xmlns:mv="urn:schemas-microsoft-com:mac:vml" xmlns:mo="http://schemas.microsoft.com/office/mac/office/2008/main" xmlns="">
                                   <a:solidFill>
                                     <a:srgbClr val="FFFFFF"/>
                                   </a:solidFill>
@@ -7315,7 +7313,7 @@
       <w:pPr>
         <w:pStyle w:val="Heading4"/>
       </w:pPr>
-      <w:bookmarkStart w:id="20" w:name="_Toc469044349"/>
+      <w:bookmarkStart w:id="19" w:name="_Toc469044349"/>
       <w:proofErr w:type="spellStart"/>
       <w:r>
         <w:t>TurnTo</w:t>
@@ -7324,7 +7322,7 @@
       <w:r>
         <w:t xml:space="preserve"> User Generated Content Feed (Optional)</w:t>
       </w:r>
-      <w:bookmarkEnd w:id="20"/>
+      <w:bookmarkEnd w:id="19"/>
     </w:p>
     <w:p>
       <w:r>
@@ -7592,9 +7590,9 @@
         <w:lastRenderedPageBreak/>
         <w:t>Recommendation: Configure error handling for your email address for testing.</w:t>
       </w:r>
-      <w:bookmarkStart w:id="21" w:name="_Toc469044351"/>
-    </w:p>
-    <w:bookmarkEnd w:id="21"/>
+      <w:bookmarkStart w:id="20" w:name="_Toc469044351"/>
+    </w:p>
+    <w:bookmarkEnd w:id="20"/>
     <w:p>
       <w:pPr>
         <w:spacing w:after="160" w:line="259" w:lineRule="auto"/>
@@ -7614,13 +7612,13 @@
       <w:pPr>
         <w:pStyle w:val="Heading2"/>
       </w:pPr>
-      <w:bookmarkStart w:id="22" w:name="_Toc21433210"/>
-      <w:bookmarkStart w:id="23" w:name="_Toc469044357"/>
+      <w:bookmarkStart w:id="21" w:name="_Toc21433210"/>
+      <w:bookmarkStart w:id="22" w:name="_Toc469044357"/>
       <w:r>
         <w:lastRenderedPageBreak/>
         <w:t>Widgets</w:t>
       </w:r>
-      <w:bookmarkEnd w:id="22"/>
+      <w:bookmarkEnd w:id="21"/>
     </w:p>
     <w:p>
       <w:pPr>
@@ -8549,19 +8547,19 @@
       <w:pPr>
         <w:pStyle w:val="Heading4"/>
       </w:pPr>
-      <w:bookmarkStart w:id="24" w:name="_Toc469044352"/>
+      <w:bookmarkStart w:id="23" w:name="_Toc469044352"/>
       <w:r>
         <w:t>Q&amp;A</w:t>
       </w:r>
-      <w:bookmarkStart w:id="25" w:name="_Toc469044353"/>
+      <w:bookmarkStart w:id="24" w:name="_Toc469044353"/>
+      <w:bookmarkEnd w:id="23"/>
+      <w:r>
+        <w:t xml:space="preserve"> and </w:t>
+      </w:r>
+      <w:r>
+        <w:t>Reviews</w:t>
+      </w:r>
       <w:bookmarkEnd w:id="24"/>
-      <w:r>
-        <w:t xml:space="preserve"> and </w:t>
-      </w:r>
-      <w:r>
-        <w:t>Reviews</w:t>
-      </w:r>
-      <w:bookmarkEnd w:id="25"/>
     </w:p>
     <w:p>
       <w:pPr>
@@ -9790,7 +9788,7 @@
       <w:pPr>
         <w:pStyle w:val="Heading4"/>
       </w:pPr>
-      <w:bookmarkStart w:id="26" w:name="_Toc469044355"/>
+      <w:bookmarkStart w:id="25" w:name="_Toc469044355"/>
       <w:r>
         <w:t xml:space="preserve">Checkout </w:t>
       </w:r>
@@ -9800,7 +9798,7 @@
         </w:rPr>
         <w:t>Comments</w:t>
       </w:r>
-      <w:bookmarkEnd w:id="26"/>
+      <w:bookmarkEnd w:id="25"/>
     </w:p>
     <w:p>
       <w:r>
@@ -10338,7 +10336,7 @@
         </w:drawing>
       </w:r>
     </w:p>
-    <w:bookmarkEnd w:id="23"/>
+    <w:bookmarkEnd w:id="22"/>
     <w:p>
       <w:pPr>
         <w:pStyle w:val="NoSpacing"/>
@@ -10365,7 +10363,7 @@
       <w:pPr>
         <w:pStyle w:val="Heading5"/>
       </w:pPr>
-      <w:bookmarkStart w:id="27" w:name="_Toc15497867"/>
+      <w:bookmarkStart w:id="26" w:name="_Toc15497867"/>
       <w:r>
         <w:t xml:space="preserve">Checkout Comments Pinboard </w:t>
       </w:r>
@@ -10675,7 +10673,122 @@
     </w:p>
     <w:p>
       <w:pPr>
+        <w:rPr>
+          <w:rStyle w:val="Hyperlink"/>
+        </w:rPr>
+      </w:pPr>
+    </w:p>
+    <w:p>
+      <w:pPr>
         <w:pStyle w:val="NoSpacing"/>
+        <w:rPr>
+          <w:rFonts w:ascii="Times New Roman" w:hAnsi="Times New Roman" w:cs="Times New Roman"/>
+          <w:b/>
+          <w:bCs/>
+          <w:sz w:val="24"/>
+          <w:szCs w:val="24"/>
+        </w:rPr>
+      </w:pPr>
+      <w:r>
+        <w:rPr>
+          <w:rFonts w:ascii="Times New Roman" w:hAnsi="Times New Roman" w:cs="Times New Roman"/>
+          <w:b/>
+          <w:bCs/>
+          <w:color w:val="000000"/>
+          <w:sz w:val="24"/>
+          <w:szCs w:val="24"/>
+        </w:rPr>
+        <w:t xml:space="preserve">NOTE: </w:t>
+      </w:r>
+      <w:r>
+        <w:rPr>
+          <w:rFonts w:ascii="Times New Roman" w:hAnsi="Times New Roman" w:cs="Times New Roman"/>
+          <w:b/>
+          <w:bCs/>
+          <w:color w:val="000000"/>
+          <w:sz w:val="24"/>
+          <w:szCs w:val="24"/>
+        </w:rPr>
+        <w:t xml:space="preserve">The comment capture widget will not display if an order number is passed that matches an order number already existing in the </w:t>
+      </w:r>
+      <w:proofErr w:type="spellStart"/>
+      <w:r>
+        <w:rPr>
+          <w:rFonts w:ascii="Times New Roman" w:hAnsi="Times New Roman" w:cs="Times New Roman"/>
+          <w:b/>
+          <w:bCs/>
+          <w:color w:val="000000"/>
+          <w:sz w:val="24"/>
+          <w:szCs w:val="24"/>
+        </w:rPr>
+        <w:t>TurnTo</w:t>
+      </w:r>
+      <w:proofErr w:type="spellEnd"/>
+      <w:r>
+        <w:rPr>
+          <w:rFonts w:ascii="Times New Roman" w:hAnsi="Times New Roman" w:cs="Times New Roman"/>
+          <w:b/>
+          <w:bCs/>
+          <w:color w:val="000000"/>
+          <w:sz w:val="24"/>
+          <w:szCs w:val="24"/>
+        </w:rPr>
+        <w:t xml:space="preserve"> system. If you are integrating an existing </w:t>
+      </w:r>
+      <w:proofErr w:type="spellStart"/>
+      <w:r>
+        <w:rPr>
+          <w:rFonts w:ascii="Times New Roman" w:hAnsi="Times New Roman" w:cs="Times New Roman"/>
+          <w:b/>
+          <w:bCs/>
+          <w:color w:val="000000"/>
+          <w:sz w:val="24"/>
+          <w:szCs w:val="24"/>
+        </w:rPr>
+        <w:t>TurnTo</w:t>
+      </w:r>
+      <w:proofErr w:type="spellEnd"/>
+      <w:r>
+        <w:rPr>
+          <w:rFonts w:ascii="Times New Roman" w:hAnsi="Times New Roman" w:cs="Times New Roman"/>
+          <w:b/>
+          <w:bCs/>
+          <w:color w:val="000000"/>
+          <w:sz w:val="24"/>
+          <w:szCs w:val="24"/>
+        </w:rPr>
+        <w:t xml:space="preserve"> account with a new installation of SFCC please ensure that you’ve set the Order Number Sequence (in Business Manager… Sequence Numbers) so that new incoming order numbers are not identical to order numbers that already exist for your site in </w:t>
+      </w:r>
+      <w:proofErr w:type="spellStart"/>
+      <w:r>
+        <w:rPr>
+          <w:rFonts w:ascii="Times New Roman" w:hAnsi="Times New Roman" w:cs="Times New Roman"/>
+          <w:b/>
+          <w:bCs/>
+          <w:color w:val="000000"/>
+          <w:sz w:val="24"/>
+          <w:szCs w:val="24"/>
+        </w:rPr>
+        <w:t>TurnTo</w:t>
+      </w:r>
+      <w:proofErr w:type="spellEnd"/>
+      <w:r>
+        <w:rPr>
+          <w:rFonts w:ascii="Times New Roman" w:hAnsi="Times New Roman" w:cs="Times New Roman"/>
+          <w:b/>
+          <w:bCs/>
+          <w:color w:val="000000"/>
+          <w:sz w:val="24"/>
+          <w:szCs w:val="24"/>
+        </w:rPr>
+        <w:t>.</w:t>
+      </w:r>
+      <w:bookmarkStart w:id="27" w:name="_GoBack"/>
+      <w:bookmarkEnd w:id="27"/>
+    </w:p>
+    <w:p>
+      <w:pPr>
+        <w:pStyle w:val="NoSpacing"/>
       </w:pPr>
     </w:p>
     <w:p>
@@ -10689,7 +10802,7 @@
       <w:r>
         <w:t xml:space="preserve"> (Optional)</w:t>
       </w:r>
-      <w:bookmarkEnd w:id="27"/>
+      <w:bookmarkEnd w:id="26"/>
       <w:bookmarkEnd w:id="28"/>
     </w:p>
     <w:p>
@@ -10839,6 +10952,7 @@
         <w:spacing w:after="160"/>
       </w:pPr>
       <w:r>
+        <w:lastRenderedPageBreak/>
         <w:t>Click Apply</w:t>
       </w:r>
     </w:p>
@@ -10852,7 +10966,6 @@
         <w:rPr>
           <w:noProof/>
         </w:rPr>
-        <w:lastRenderedPageBreak/>
         <w:drawing>
           <wp:inline distT="0" distB="0" distL="0" distR="0" wp14:anchorId="7408EE1E" wp14:editId="15A3F88D">
             <wp:extent cx="5932170" cy="2039620"/>
@@ -11997,7 +12110,7 @@
                         </a:xfrm>
                         <a:extLst>
                           <a:ext uri="{0CCBE362-F206-4b92-989A-16890622DB6E}">
-                            <ma14:wrappingTextBoxFlag xmlns:ma14="http://schemas.microsoft.com/office/mac/drawingml/2011/main" xmlns:w="http://schemas.openxmlformats.org/wordprocessingml/2006/main" xmlns:w10="urn:schemas-microsoft-com:office:word" xmlns:v="urn:schemas-microsoft-com:vml" xmlns:o="urn:schemas-microsoft-com:office:office" xmlns:mv="urn:schemas-microsoft-com:mac:vml" xmlns:mo="http://schemas.microsoft.com/office/mac/office/2008/main" xmlns=""/>
+                            <ma14:wrappingTextBoxFlag xmlns="" xmlns:mo="http://schemas.microsoft.com/office/mac/office/2008/main" xmlns:mv="urn:schemas-microsoft-com:mac:vml" xmlns:o="urn:schemas-microsoft-com:office:office" xmlns:v="urn:schemas-microsoft-com:vml" xmlns:w10="urn:schemas-microsoft-com:office:word" xmlns:w="http://schemas.openxmlformats.org/wordprocessingml/2006/main" xmlns:ma14="http://schemas.microsoft.com/office/mac/drawingml/2011/main"/>
                           </a:ext>
                         </a:extLst>
                       </wpg:grpSpPr>
@@ -12093,14 +12206,14 @@
                             </a:ln>
                             <a:extLst>
                               <a:ext uri="{909E8E84-426E-40dd-AFC4-6F175D3DCCD1}">
-                                <a14:hiddenFill xmlns:a14="http://schemas.microsoft.com/office/drawing/2010/main" xmlns:w="http://schemas.openxmlformats.org/wordprocessingml/2006/main" xmlns:w10="urn:schemas-microsoft-com:office:word" xmlns:v="urn:schemas-microsoft-com:vml" xmlns:o="urn:schemas-microsoft-com:office:office" xmlns:mv="urn:schemas-microsoft-com:mac:vml" xmlns:mo="http://schemas.microsoft.com/office/mac/office/2008/main" xmlns="">
+                                <a14:hiddenFill xmlns="" xmlns:mo="http://schemas.microsoft.com/office/mac/office/2008/main" xmlns:mv="urn:schemas-microsoft-com:mac:vml" xmlns:o="urn:schemas-microsoft-com:office:office" xmlns:v="urn:schemas-microsoft-com:vml" xmlns:w10="urn:schemas-microsoft-com:office:word" xmlns:w="http://schemas.openxmlformats.org/wordprocessingml/2006/main" xmlns:a14="http://schemas.microsoft.com/office/drawing/2010/main">
                                   <a:solidFill>
                                     <a:srgbClr val="000000"/>
                                   </a:solidFill>
                                 </a14:hiddenFill>
                               </a:ext>
                               <a:ext uri="{91240B29-F687-4f45-9708-019B960494DF}">
-                                <a14:hiddenLine xmlns:a14="http://schemas.microsoft.com/office/drawing/2010/main" xmlns:w="http://schemas.openxmlformats.org/wordprocessingml/2006/main" xmlns:w10="urn:schemas-microsoft-com:office:word" xmlns:v="urn:schemas-microsoft-com:vml" xmlns:o="urn:schemas-microsoft-com:office:office" xmlns:mv="urn:schemas-microsoft-com:mac:vml" xmlns:mo="http://schemas.microsoft.com/office/mac/office/2008/main" xmlns="" w="9525">
+                                <a14:hiddenLine xmlns="" xmlns:mo="http://schemas.microsoft.com/office/mac/office/2008/main" xmlns:mv="urn:schemas-microsoft-com:mac:vml" xmlns:o="urn:schemas-microsoft-com:office:office" xmlns:v="urn:schemas-microsoft-com:vml" xmlns:w10="urn:schemas-microsoft-com:office:word" xmlns:w="http://schemas.openxmlformats.org/wordprocessingml/2006/main" xmlns:a14="http://schemas.microsoft.com/office/drawing/2010/main" w="9525">
                                   <a:solidFill>
                                     <a:srgbClr val="000000"/>
                                   </a:solidFill>
@@ -12146,7 +12259,7 @@
                             <a:noFill/>
                             <a:extLst>
                               <a:ext uri="{909E8E84-426E-40dd-AFC4-6F175D3DCCD1}">
-                                <a14:hiddenFill xmlns:a14="http://schemas.microsoft.com/office/drawing/2010/main" xmlns:w="http://schemas.openxmlformats.org/wordprocessingml/2006/main" xmlns:w10="urn:schemas-microsoft-com:office:word" xmlns:v="urn:schemas-microsoft-com:vml" xmlns:o="urn:schemas-microsoft-com:office:office" xmlns:mv="urn:schemas-microsoft-com:mac:vml" xmlns:mo="http://schemas.microsoft.com/office/mac/office/2008/main" xmlns="">
+                                <a14:hiddenFill xmlns="" xmlns:mo="http://schemas.microsoft.com/office/mac/office/2008/main" xmlns:mv="urn:schemas-microsoft-com:mac:vml" xmlns:o="urn:schemas-microsoft-com:office:office" xmlns:v="urn:schemas-microsoft-com:vml" xmlns:w10="urn:schemas-microsoft-com:office:word" xmlns:w="http://schemas.openxmlformats.org/wordprocessingml/2006/main" xmlns:a14="http://schemas.microsoft.com/office/drawing/2010/main">
                                   <a:solidFill>
                                     <a:srgbClr val="FFFFFF"/>
                                   </a:solidFill>
@@ -20352,7 +20465,7 @@
                       </a:xfrm>
                       <a:extLst>
                         <a:ext uri="{0CCBE362-F206-4b92-989A-16890622DB6E}">
-                          <ma14:wrappingTextBoxFlag xmlns="" xmlns:mo="http://schemas.microsoft.com/office/mac/office/2008/main" xmlns:mv="urn:schemas-microsoft-com:mac:vml" xmlns:o="urn:schemas-microsoft-com:office:office" xmlns:v="urn:schemas-microsoft-com:vml" xmlns:w10="urn:schemas-microsoft-com:office:word" xmlns:w="http://schemas.openxmlformats.org/wordprocessingml/2006/main" xmlns:ma14="http://schemas.microsoft.com/office/mac/drawingml/2011/main"/>
+                          <ma14:wrappingTextBoxFlag xmlns:ma14="http://schemas.microsoft.com/office/mac/drawingml/2011/main" xmlns:w="http://schemas.openxmlformats.org/wordprocessingml/2006/main" xmlns:w10="urn:schemas-microsoft-com:office:word" xmlns:v="urn:schemas-microsoft-com:vml" xmlns:o="urn:schemas-microsoft-com:office:office" xmlns:mv="urn:schemas-microsoft-com:mac:vml" xmlns:mo="http://schemas.microsoft.com/office/mac/office/2008/main" xmlns=""/>
                         </a:ext>
                       </a:extLst>
                     </wpg:grpSpPr>
@@ -20448,14 +20561,14 @@
                           </a:ln>
                           <a:extLst>
                             <a:ext uri="{909E8E84-426E-40dd-AFC4-6F175D3DCCD1}">
-                              <a14:hiddenFill xmlns="" xmlns:mo="http://schemas.microsoft.com/office/mac/office/2008/main" xmlns:mv="urn:schemas-microsoft-com:mac:vml" xmlns:o="urn:schemas-microsoft-com:office:office" xmlns:v="urn:schemas-microsoft-com:vml" xmlns:w10="urn:schemas-microsoft-com:office:word" xmlns:w="http://schemas.openxmlformats.org/wordprocessingml/2006/main" xmlns:a14="http://schemas.microsoft.com/office/drawing/2010/main">
+                              <a14:hiddenFill xmlns:a14="http://schemas.microsoft.com/office/drawing/2010/main" xmlns:w="http://schemas.openxmlformats.org/wordprocessingml/2006/main" xmlns:w10="urn:schemas-microsoft-com:office:word" xmlns:v="urn:schemas-microsoft-com:vml" xmlns:o="urn:schemas-microsoft-com:office:office" xmlns:mv="urn:schemas-microsoft-com:mac:vml" xmlns:mo="http://schemas.microsoft.com/office/mac/office/2008/main" xmlns="">
                                 <a:solidFill>
                                   <a:srgbClr val="000000"/>
                                 </a:solidFill>
                               </a14:hiddenFill>
                             </a:ext>
                             <a:ext uri="{91240B29-F687-4f45-9708-019B960494DF}">
-                              <a14:hiddenLine xmlns="" xmlns:mo="http://schemas.microsoft.com/office/mac/office/2008/main" xmlns:mv="urn:schemas-microsoft-com:mac:vml" xmlns:o="urn:schemas-microsoft-com:office:office" xmlns:v="urn:schemas-microsoft-com:vml" xmlns:w10="urn:schemas-microsoft-com:office:word" xmlns:w="http://schemas.openxmlformats.org/wordprocessingml/2006/main" xmlns:a14="http://schemas.microsoft.com/office/drawing/2010/main" w="9525">
+                              <a14:hiddenLine xmlns:a14="http://schemas.microsoft.com/office/drawing/2010/main" xmlns:w="http://schemas.openxmlformats.org/wordprocessingml/2006/main" xmlns:w10="urn:schemas-microsoft-com:office:word" xmlns:v="urn:schemas-microsoft-com:vml" xmlns:o="urn:schemas-microsoft-com:office:office" xmlns:mv="urn:schemas-microsoft-com:mac:vml" xmlns:mo="http://schemas.microsoft.com/office/mac/office/2008/main" xmlns="" w="9525">
                                 <a:solidFill>
                                   <a:srgbClr val="000000"/>
                                 </a:solidFill>
@@ -20501,7 +20614,7 @@
                           <a:noFill/>
                           <a:extLst>
                             <a:ext uri="{909E8E84-426E-40dd-AFC4-6F175D3DCCD1}">
-                              <a14:hiddenFill xmlns="" xmlns:mo="http://schemas.microsoft.com/office/mac/office/2008/main" xmlns:mv="urn:schemas-microsoft-com:mac:vml" xmlns:o="urn:schemas-microsoft-com:office:office" xmlns:v="urn:schemas-microsoft-com:vml" xmlns:w10="urn:schemas-microsoft-com:office:word" xmlns:w="http://schemas.openxmlformats.org/wordprocessingml/2006/main" xmlns:a14="http://schemas.microsoft.com/office/drawing/2010/main">
+                              <a14:hiddenFill xmlns:a14="http://schemas.microsoft.com/office/drawing/2010/main" xmlns:w="http://schemas.openxmlformats.org/wordprocessingml/2006/main" xmlns:w10="urn:schemas-microsoft-com:office:word" xmlns:v="urn:schemas-microsoft-com:vml" xmlns:o="urn:schemas-microsoft-com:office:office" xmlns:mv="urn:schemas-microsoft-com:mac:vml" xmlns:mo="http://schemas.microsoft.com/office/mac/office/2008/main" xmlns="">
                                 <a:solidFill>
                                   <a:srgbClr val="FFFFFF"/>
                                 </a:solidFill>

</xml_diff>

<commit_message>
update docs with instructions for new job configuration options
</commit_message>
<xml_diff>
--- a/documentation/TurnTo SpeedFlex Implementation (Legacy).docx
+++ b/documentation/TurnTo SpeedFlex Implementation (Legacy).docx
@@ -8877,6 +8877,24 @@
           <w:sz w:val="28"/>
           <w:szCs w:val="28"/>
         </w:rPr>
+        <w:t>Check the “Logging Enabled” setting if you’d like logs to be generated when the job runs</w:t>
+      </w:r>
+    </w:p>
+    <w:p>
+      <w:pPr>
+        <w:numPr>
+          <w:ilvl w:val="0"/>
+          <w:numId w:val="16"/>
+        </w:numPr>
+        <w:spacing w:line="276" w:lineRule="auto"/>
+      </w:pPr>
+      <w:r>
+        <w:rPr>
+          <w:rFonts w:ascii="Helvetica Neue" w:eastAsia="Helvetica Neue" w:hAnsi="Helvetica Neue" w:cs="Helvetica Neue"/>
+          <w:color w:val="3C3C3C"/>
+          <w:sz w:val="28"/>
+          <w:szCs w:val="28"/>
+        </w:rPr>
         <w:t>Verify the steps in the “Step Configurator” are set to the correct site</w:t>
       </w:r>
     </w:p>
@@ -9163,6 +9181,7 @@
           <w:sz w:val="28"/>
           <w:szCs w:val="28"/>
         </w:rPr>
+        <w:lastRenderedPageBreak/>
         <w:t>Update the "Historical Order Days" preference to the number of days you want to be exported (typically 2 or 3)</w:t>
       </w:r>
     </w:p>
@@ -9181,7 +9200,6 @@
           <w:sz w:val="28"/>
           <w:szCs w:val="28"/>
         </w:rPr>
-        <w:lastRenderedPageBreak/>
         <w:t>Click the Operations link in the Administration section</w:t>
       </w:r>
     </w:p>
@@ -9257,6 +9275,24 @@
           <w:szCs w:val="28"/>
         </w:rPr>
         <w:t>Configure your desired run frequency, as well as any notifications, and make sure "Enabled" is checked</w:t>
+      </w:r>
+    </w:p>
+    <w:p>
+      <w:pPr>
+        <w:numPr>
+          <w:ilvl w:val="0"/>
+          <w:numId w:val="28"/>
+        </w:numPr>
+        <w:spacing w:line="276" w:lineRule="auto"/>
+      </w:pPr>
+      <w:r>
+        <w:rPr>
+          <w:rFonts w:ascii="Helvetica Neue" w:eastAsia="Helvetica Neue" w:hAnsi="Helvetica Neue" w:cs="Helvetica Neue"/>
+          <w:color w:val="3C3C3C"/>
+          <w:sz w:val="28"/>
+          <w:szCs w:val="28"/>
+        </w:rPr>
+        <w:t>Check the “Logging Enabled” setting if you’d like logs to be generated when the job runs</w:t>
       </w:r>
     </w:p>
     <w:p>
@@ -9554,6 +9590,24 @@
           <w:sz w:val="28"/>
           <w:szCs w:val="28"/>
         </w:rPr>
+        <w:t>Check the “Logging Enabled” setting if you’d like logs to be generated when the job runs</w:t>
+      </w:r>
+    </w:p>
+    <w:p>
+      <w:pPr>
+        <w:numPr>
+          <w:ilvl w:val="0"/>
+          <w:numId w:val="29"/>
+        </w:numPr>
+        <w:spacing w:line="276" w:lineRule="auto"/>
+      </w:pPr>
+      <w:r>
+        <w:rPr>
+          <w:rFonts w:ascii="Helvetica Neue" w:eastAsia="Helvetica Neue" w:hAnsi="Helvetica Neue" w:cs="Helvetica Neue"/>
+          <w:color w:val="3C3C3C"/>
+          <w:sz w:val="28"/>
+          <w:szCs w:val="28"/>
+        </w:rPr>
         <w:t>Verify the steps in the “Step Configurator” are set to the correct site</w:t>
       </w:r>
     </w:p>
@@ -9591,6 +9645,7 @@
           <w:sz w:val="28"/>
           <w:szCs w:val="28"/>
         </w:rPr>
+        <w:lastRenderedPageBreak/>
         <w:t>Recommendation: Configure error handling for your email address for testing</w:t>
       </w:r>
     </w:p>
@@ -9635,7 +9690,6 @@
         <w:rPr>
           <w:b/>
         </w:rPr>
-        <w:lastRenderedPageBreak/>
         <w:t>REMINDER: Those clients using the ‘default’ locale in Salesforce will be required to modify the function “</w:t>
       </w:r>
       <w:proofErr w:type="spellStart"/>
@@ -10612,6 +10666,7 @@
         <w:rPr>
           <w:noProof/>
         </w:rPr>
+        <w:lastRenderedPageBreak/>
         <w:drawing>
           <wp:inline distT="0" distB="0" distL="0" distR="0" wp14:anchorId="52091EBB" wp14:editId="42ECC1E0">
             <wp:extent cx="5943600" cy="2459355"/>
@@ -10703,7 +10758,6 @@
           <w:sz w:val="21"/>
           <w:szCs w:val="21"/>
         </w:rPr>
-        <w:lastRenderedPageBreak/>
         <w:t xml:space="preserve">Download Feed Example (for Reviews and UGC): </w:t>
       </w:r>
       <w:hyperlink r:id="rId20">
@@ -11738,7 +11792,11 @@
     </w:p>
     <w:p>
       <w:r>
-        <w:t>The URL is not unique per locale, instead the content request body will contain multiple HTTP request parts to distinguish the locale using both site and auth keys.</w:t>
+        <w:t xml:space="preserve">The URL is not unique per locale, instead the content request body will contain multiple HTTP </w:t>
+      </w:r>
+      <w:r>
+        <w:lastRenderedPageBreak/>
+        <w:t>request parts to distinguish the locale using both site and auth keys.</w:t>
       </w:r>
     </w:p>
     <w:p>
@@ -11918,7 +11976,6 @@
         <w:rPr>
           <w:b/>
         </w:rPr>
-        <w:lastRenderedPageBreak/>
         <w:t>NOTE: If your site has multiple locales, the feeds can be localized if setup in Business manager.</w:t>
       </w:r>
     </w:p>
@@ -12164,7 +12221,7 @@
                               <pic:cNvPicPr/>
                             </pic:nvPicPr>
                             <pic:blipFill>
-                              <a:blip r:embed="rId15"/>
+                              <a:blip r:embed="rId14"/>
                               <a:stretch/>
                             </pic:blipFill>
                             <pic:spPr>
@@ -12309,6 +12366,62 @@
           <w:sz w:val="28"/>
           <w:szCs w:val="28"/>
         </w:rPr>
+        <w:t>Check the “Logging Enabled” setting if you’d like logs to be generated when the job runs</w:t>
+      </w:r>
+    </w:p>
+    <w:p>
+      <w:pPr>
+        <w:numPr>
+          <w:ilvl w:val="0"/>
+          <w:numId w:val="17"/>
+        </w:numPr>
+        <w:spacing w:line="276" w:lineRule="auto"/>
+      </w:pPr>
+      <w:r>
+        <w:rPr>
+          <w:rFonts w:ascii="Helvetica Neue" w:eastAsia="Helvetica Neue" w:hAnsi="Helvetica Neue" w:cs="Helvetica Neue"/>
+          <w:color w:val="3C3C3C"/>
+          <w:sz w:val="28"/>
+          <w:szCs w:val="28"/>
+        </w:rPr>
+        <w:t>Set the “</w:t>
+      </w:r>
+      <w:proofErr w:type="spellStart"/>
+      <w:r>
+        <w:rPr>
+          <w:rFonts w:ascii="Helvetica Neue" w:eastAsia="Helvetica Neue" w:hAnsi="Helvetica Neue" w:cs="Helvetica Neue"/>
+          <w:color w:val="3C3C3C"/>
+          <w:sz w:val="28"/>
+          <w:szCs w:val="28"/>
+        </w:rPr>
+        <w:t>ProductNotFoundStatus</w:t>
+      </w:r>
+      <w:proofErr w:type="spellEnd"/>
+      <w:r>
+        <w:rPr>
+          <w:rFonts w:ascii="Helvetica Neue" w:eastAsia="Helvetica Neue" w:hAnsi="Helvetica Neue" w:cs="Helvetica Neue"/>
+          <w:color w:val="3C3C3C"/>
+          <w:sz w:val="28"/>
+          <w:szCs w:val="28"/>
+        </w:rPr>
+        <w:t>” setting based on whether you would like to receive errors if a product listed in the feed is not found in your site.</w:t>
+      </w:r>
+    </w:p>
+    <w:p>
+      <w:pPr>
+        <w:numPr>
+          <w:ilvl w:val="0"/>
+          <w:numId w:val="17"/>
+        </w:numPr>
+        <w:spacing w:line="276" w:lineRule="auto"/>
+      </w:pPr>
+      <w:r>
+        <w:rPr>
+          <w:rFonts w:ascii="Helvetica Neue" w:eastAsia="Helvetica Neue" w:hAnsi="Helvetica Neue" w:cs="Helvetica Neue"/>
+          <w:color w:val="3C3C3C"/>
+          <w:sz w:val="28"/>
+          <w:szCs w:val="28"/>
+        </w:rPr>
         <w:t>Verify the steps in the “Step Configurator” are set to the correct site</w:t>
       </w:r>
     </w:p>
@@ -12346,7 +12459,17 @@
           <w:sz w:val="28"/>
           <w:szCs w:val="28"/>
         </w:rPr>
-        <w:t>After the job has successfully run, products present in the feed will have the following custom attributes populated on the Product record:</w:t>
+        <w:t xml:space="preserve">After the job has successfully run, products present in the feed will have the following custom attributes populated on the Product </w:t>
+      </w:r>
+      <w:r>
+        <w:rPr>
+          <w:rFonts w:ascii="Helvetica Neue" w:eastAsia="Helvetica Neue" w:hAnsi="Helvetica Neue" w:cs="Helvetica Neue"/>
+          <w:color w:val="3C3C3C"/>
+          <w:sz w:val="28"/>
+          <w:szCs w:val="28"/>
+        </w:rPr>
+        <w:lastRenderedPageBreak/>
+        <w:t>record:</w:t>
       </w:r>
     </w:p>
     <w:p>
@@ -12577,17 +12700,7 @@
           <w:sz w:val="28"/>
           <w:szCs w:val="28"/>
         </w:rPr>
-        <w:t xml:space="preserve"> support representative to enable the XML </w:t>
-      </w:r>
-      <w:r>
-        <w:rPr>
-          <w:rFonts w:ascii="Helvetica Neue" w:eastAsia="Helvetica Neue" w:hAnsi="Helvetica Neue" w:cs="Helvetica Neue"/>
-          <w:color w:val="3C3C3C"/>
-          <w:sz w:val="28"/>
-          <w:szCs w:val="28"/>
-        </w:rPr>
-        <w:lastRenderedPageBreak/>
-        <w:t>version of the sitewide Customer Generated Content Feed.</w:t>
+        <w:t xml:space="preserve"> support representative to enable the XML version of the sitewide Customer Generated Content Feed.</w:t>
       </w:r>
     </w:p>
     <w:p>
@@ -12712,6 +12825,24 @@
           <w:szCs w:val="28"/>
         </w:rPr>
         <w:t>Configure your desired run frequency, as well as any notifications, and make sure "Enabled" is checked.</w:t>
+      </w:r>
+    </w:p>
+    <w:p>
+      <w:pPr>
+        <w:numPr>
+          <w:ilvl w:val="0"/>
+          <w:numId w:val="18"/>
+        </w:numPr>
+        <w:spacing w:line="276" w:lineRule="auto"/>
+      </w:pPr>
+      <w:r>
+        <w:rPr>
+          <w:rFonts w:ascii="Helvetica Neue" w:eastAsia="Helvetica Neue" w:hAnsi="Helvetica Neue" w:cs="Helvetica Neue"/>
+          <w:color w:val="3C3C3C"/>
+          <w:sz w:val="28"/>
+          <w:szCs w:val="28"/>
+        </w:rPr>
+        <w:t>Check the “Logging Enabled” setting if you’d like logs to be generated when the job runs</w:t>
       </w:r>
     </w:p>
     <w:p>
@@ -12809,6 +12940,7 @@
           <w:sz w:val="28"/>
           <w:szCs w:val="28"/>
         </w:rPr>
+        <w:lastRenderedPageBreak/>
         <w:t>Recommendation: Configure error handling for your email address for testing.</w:t>
       </w:r>
     </w:p>
@@ -17321,7 +17453,7 @@
                               <pic:cNvPicPr/>
                             </pic:nvPicPr>
                             <pic:blipFill>
-                              <a:blip r:embed="rId15"/>
+                              <a:blip r:embed="rId14"/>
                               <a:stretch/>
                             </pic:blipFill>
                             <pic:spPr>
@@ -31638,7 +31770,6 @@
     <w:rPr>
       <w:color w:val="000080"/>
       <w:u w:val="single"/>
-      <w:lang/>
     </w:rPr>
   </w:style>
   <w:style w:type="character" w:customStyle="1" w:styleId="IndexLink">

</xml_diff>